<commit_message>
upd: UI & UX doc
</commit_message>
<xml_diff>
--- a/1/INFO 5100/Asmts/Group Assignment 1/Deliverables/UI and UX Wireframe Documentation.docx
+++ b/1/INFO 5100/Asmts/Group Assignment 1/Deliverables/UI and UX Wireframe Documentation.docx
@@ -4,29 +4,42 @@
   <w:body>
     <w:p>
       <w:pPr>
-        <w:pStyle w:val="ListParagraph"/>
+        <w:rPr>
+          <w:b/>
+          <w:bCs/>
+        </w:rPr>
+      </w:pPr>
+      <w:r>
+        <w:rPr>
+          <w:b/>
+          <w:bCs/>
+        </w:rPr>
+        <w:t>1. Login Screen</w:t>
+      </w:r>
+    </w:p>
+    <w:p>
+      <w:pPr>
         <w:numPr>
           <w:ilvl w:val="0"/>
-          <w:numId w:val="10"/>
+          <w:numId w:val="12"/>
         </w:numPr>
-        <w:rPr>
-          <w:b/>
-          <w:bCs/>
-        </w:rPr>
-      </w:pPr>
-      <w:r>
-        <w:rPr>
-          <w:b/>
-          <w:bCs/>
-        </w:rPr>
-        <w:t>Login Screen</w:t>
+      </w:pPr>
+      <w:r>
+        <w:rPr>
+          <w:b/>
+          <w:bCs/>
+        </w:rPr>
+        <w:t>Username &amp; Password Fields</w:t>
+      </w:r>
+      <w:r>
+        <w:t>: Input Fields</w:t>
       </w:r>
     </w:p>
     <w:p>
       <w:pPr>
         <w:numPr>
-          <w:ilvl w:val="1"/>
-          <w:numId w:val="10"/>
+          <w:ilvl w:val="0"/>
+          <w:numId w:val="12"/>
         </w:numPr>
       </w:pPr>
       <w:r>
@@ -34,79 +47,144 @@
           <w:b/>
           <w:bCs/>
         </w:rPr>
-        <w:t>Username &amp; Password Fields</w:t>
-      </w:r>
-      <w:r>
-        <w:t>:</w:t>
+        <w:t>Forgot Password</w:t>
+      </w:r>
+      <w:r>
+        <w:t>: Text Link</w:t>
       </w:r>
     </w:p>
     <w:p>
       <w:pPr>
         <w:numPr>
-          <w:ilvl w:val="2"/>
-          <w:numId w:val="10"/>
+          <w:ilvl w:val="0"/>
+          <w:numId w:val="12"/>
         </w:numPr>
       </w:pPr>
       <w:r>
-        <w:t>Simple text fields for username and password.</w:t>
+        <w:rPr>
+          <w:b/>
+          <w:bCs/>
+        </w:rPr>
+        <w:t>Login Button</w:t>
+      </w:r>
+      <w:r>
+        <w:t>: Button Component</w:t>
       </w:r>
     </w:p>
     <w:p>
       <w:pPr>
         <w:numPr>
-          <w:ilvl w:val="2"/>
-          <w:numId w:val="10"/>
+          <w:ilvl w:val="0"/>
+          <w:numId w:val="12"/>
         </w:numPr>
       </w:pPr>
       <w:r>
-        <w:t>A “Forgot Password?” link for recovery.</w:t>
+        <w:rPr>
+          <w:b/>
+          <w:bCs/>
+        </w:rPr>
+        <w:t>Sign-Up Option</w:t>
+      </w:r>
+      <w:r>
+        <w:t>: Button Component</w:t>
       </w:r>
     </w:p>
     <w:p>
       <w:pPr>
+        <w:rPr>
+          <w:b/>
+          <w:bCs/>
+        </w:rPr>
+      </w:pPr>
+      <w:r>
+        <w:rPr>
+          <w:b/>
+          <w:bCs/>
+        </w:rPr>
+        <w:t>2. Dashboard Screen</w:t>
+      </w:r>
+    </w:p>
+    <w:p>
+      <w:pPr>
+        <w:numPr>
+          <w:ilvl w:val="0"/>
+          <w:numId w:val="13"/>
+        </w:numPr>
+      </w:pPr>
+      <w:r>
+        <w:rPr>
+          <w:b/>
+          <w:bCs/>
+        </w:rPr>
+        <w:t>Welcome Header</w:t>
+      </w:r>
+      <w:r>
+        <w:t>: Text Layer</w:t>
+      </w:r>
+    </w:p>
+    <w:p>
+      <w:pPr>
+        <w:numPr>
+          <w:ilvl w:val="0"/>
+          <w:numId w:val="13"/>
+        </w:numPr>
+      </w:pPr>
+      <w:r>
+        <w:rPr>
+          <w:b/>
+          <w:bCs/>
+        </w:rPr>
+        <w:t>Daily Overview Panel</w:t>
+      </w:r>
+      <w:r>
+        <w:t>:</w:t>
+      </w:r>
+    </w:p>
+    <w:p>
+      <w:pPr>
         <w:numPr>
           <w:ilvl w:val="1"/>
-          <w:numId w:val="10"/>
+          <w:numId w:val="13"/>
         </w:numPr>
       </w:pPr>
       <w:r>
-        <w:rPr>
-          <w:b/>
-          <w:bCs/>
-        </w:rPr>
-        <w:t>Login Button</w:t>
-      </w:r>
-      <w:r>
-        <w:t>:</w:t>
+        <w:t>Key Metrics: Icon with Text Layer</w:t>
       </w:r>
     </w:p>
     <w:p>
       <w:pPr>
         <w:numPr>
-          <w:ilvl w:val="2"/>
-          <w:numId w:val="10"/>
+          <w:ilvl w:val="1"/>
+          <w:numId w:val="13"/>
         </w:numPr>
       </w:pPr>
       <w:r>
-        <w:t>Centralized for ease of access.</w:t>
+        <w:t>Status Indicators: Icon with Color Fill</w:t>
       </w:r>
     </w:p>
     <w:p>
       <w:pPr>
         <w:numPr>
-          <w:ilvl w:val="2"/>
-          <w:numId w:val="10"/>
+          <w:ilvl w:val="0"/>
+          <w:numId w:val="13"/>
         </w:numPr>
       </w:pPr>
       <w:r>
-        <w:t>Option to remember login credentials.</w:t>
+        <w:rPr>
+          <w:b/>
+          <w:bCs/>
+        </w:rPr>
+        <w:t>Navigation Menu</w:t>
+      </w:r>
+      <w:r>
+        <w:t>: Button Set (e.g., Horizontal or Vertical Auto Layout)</w:t>
       </w:r>
     </w:p>
     <w:p>
       <w:pPr>
         <w:numPr>
-          <w:ilvl w:val="1"/>
-          <w:numId w:val="10"/>
+          <w:ilvl w:val="0"/>
+          <w:numId w:val="13"/>
         </w:numPr>
       </w:pPr>
       <w:r>
@@ -114,54 +192,68 @@
           <w:b/>
           <w:bCs/>
         </w:rPr>
-        <w:t>Sign-Up Option</w:t>
-      </w:r>
-      <w:r>
-        <w:t>:</w:t>
+        <w:t>Life Event Score</w:t>
+      </w:r>
+      <w:r>
+        <w:t>: Progress Bar or Circular Progress Component</w:t>
       </w:r>
     </w:p>
     <w:p>
       <w:pPr>
         <w:numPr>
-          <w:ilvl w:val="2"/>
-          <w:numId w:val="10"/>
+          <w:ilvl w:val="0"/>
+          <w:numId w:val="13"/>
         </w:numPr>
       </w:pPr>
       <w:r>
-        <w:t>For new users, a button redirects to the registration page.</w:t>
+        <w:rPr>
+          <w:b/>
+          <w:bCs/>
+        </w:rPr>
+        <w:t>Last Updated Timestamp</w:t>
+      </w:r>
+      <w:r>
+        <w:t>: Text Layer</w:t>
       </w:r>
     </w:p>
     <w:p>
       <w:pPr>
-        <w:pStyle w:val="ListParagraph"/>
-        <w:ind w:left="1080"/>
-      </w:pPr>
+        <w:rPr>
+          <w:b/>
+          <w:bCs/>
+        </w:rPr>
+      </w:pPr>
+      <w:r>
+        <w:rPr>
+          <w:b/>
+          <w:bCs/>
+        </w:rPr>
+        <w:t>3. Health Data Screen</w:t>
+      </w:r>
     </w:p>
     <w:p>
       <w:pPr>
-        <w:pStyle w:val="ListParagraph"/>
         <w:numPr>
           <w:ilvl w:val="0"/>
-          <w:numId w:val="10"/>
+          <w:numId w:val="14"/>
         </w:numPr>
-        <w:rPr>
-          <w:b/>
-          <w:bCs/>
-        </w:rPr>
-      </w:pPr>
-      <w:r>
-        <w:rPr>
-          <w:b/>
-          <w:bCs/>
-        </w:rPr>
-        <w:t>Dashboard Screen</w:t>
+      </w:pPr>
+      <w:r>
+        <w:rPr>
+          <w:b/>
+          <w:bCs/>
+        </w:rPr>
+        <w:t>Heart Rate and Blood Pressure Graphs</w:t>
+      </w:r>
+      <w:r>
+        <w:t>: Line or Bar Chart Frame (using Figma Plugins like "Charts" or embedded SVG/PNG)</w:t>
       </w:r>
     </w:p>
     <w:p>
       <w:pPr>
         <w:numPr>
-          <w:ilvl w:val="1"/>
-          <w:numId w:val="10"/>
+          <w:ilvl w:val="0"/>
+          <w:numId w:val="14"/>
         </w:numPr>
       </w:pPr>
       <w:r>
@@ -169,26 +261,17 @@
           <w:b/>
           <w:bCs/>
         </w:rPr>
-        <w:t>Welcome Header</w:t>
-      </w:r>
-      <w:r>
-        <w:t>:</w:t>
-      </w:r>
-      <w:r>
-        <w:rPr>
-          <w:rFonts w:hint="eastAsia"/>
-        </w:rPr>
-        <w:t xml:space="preserve"> </w:t>
-      </w:r>
-      <w:r>
-        <w:t>User’s name and current date displayed prominently.</w:t>
+        <w:t>Data Summary Box</w:t>
+      </w:r>
+      <w:r>
+        <w:t>: Text Layer or Table Frame</w:t>
       </w:r>
     </w:p>
     <w:p>
       <w:pPr>
         <w:numPr>
-          <w:ilvl w:val="1"/>
-          <w:numId w:val="10"/>
+          <w:ilvl w:val="0"/>
+          <w:numId w:val="14"/>
         </w:numPr>
       </w:pPr>
       <w:r>
@@ -196,17 +279,17 @@
           <w:b/>
           <w:bCs/>
         </w:rPr>
-        <w:t>Daily Overview Panel</w:t>
-      </w:r>
-      <w:r>
-        <w:t>:</w:t>
+        <w:t>Recommendations Panel</w:t>
+      </w:r>
+      <w:r>
+        <w:t>: Text Layer</w:t>
       </w:r>
     </w:p>
     <w:p>
       <w:pPr>
         <w:numPr>
-          <w:ilvl w:val="2"/>
-          <w:numId w:val="10"/>
+          <w:ilvl w:val="0"/>
+          <w:numId w:val="14"/>
         </w:numPr>
       </w:pPr>
       <w:r>
@@ -214,17 +297,17 @@
           <w:b/>
           <w:bCs/>
         </w:rPr>
-        <w:t>Key Metrics</w:t>
-      </w:r>
-      <w:r>
-        <w:t>: A horizontal display with icons for daily heart rate, blood pressure, sleep quality, and activity level.</w:t>
+        <w:t>Add Data Button</w:t>
+      </w:r>
+      <w:r>
+        <w:t>: Button Component</w:t>
       </w:r>
     </w:p>
     <w:p>
       <w:pPr>
         <w:numPr>
-          <w:ilvl w:val="2"/>
-          <w:numId w:val="10"/>
+          <w:ilvl w:val="0"/>
+          <w:numId w:val="14"/>
         </w:numPr>
       </w:pPr>
       <w:r>
@@ -232,96 +315,50 @@
           <w:b/>
           <w:bCs/>
         </w:rPr>
-        <w:t>Status Indicators</w:t>
-      </w:r>
-      <w:r>
-        <w:t>: Use color-coded icons (green for normal, yellow for caution, red for alert) based on daily data.</w:t>
+        <w:t>Data Source Indicator</w:t>
+      </w:r>
+      <w:r>
+        <w:t>: Icon with Text Layer</w:t>
       </w:r>
     </w:p>
     <w:p>
       <w:pPr>
-        <w:numPr>
-          <w:ilvl w:val="2"/>
-          <w:numId w:val="10"/>
-        </w:numPr>
-      </w:pPr>
-      <w:r>
-        <w:rPr>
-          <w:b/>
-          <w:bCs/>
-        </w:rPr>
-        <w:t>Navigation Menu (Side or Top Panel)</w:t>
-      </w:r>
-      <w:r>
-        <w:t>:</w:t>
+        <w:rPr>
+          <w:b/>
+          <w:bCs/>
+        </w:rPr>
+      </w:pPr>
+      <w:r>
+        <w:rPr>
+          <w:b/>
+          <w:bCs/>
+        </w:rPr>
+        <w:t>4. Sleep Data Screen</w:t>
       </w:r>
     </w:p>
     <w:p>
       <w:pPr>
         <w:numPr>
-          <w:ilvl w:val="2"/>
-          <w:numId w:val="10"/>
+          <w:ilvl w:val="0"/>
+          <w:numId w:val="15"/>
         </w:numPr>
       </w:pPr>
       <w:r>
-        <w:t xml:space="preserve">Buttons for </w:t>
-      </w:r>
-      <w:r>
-        <w:rPr>
-          <w:b/>
-          <w:bCs/>
-        </w:rPr>
-        <w:t>Health Data</w:t>
-      </w:r>
-      <w:r>
-        <w:t xml:space="preserve">, </w:t>
-      </w:r>
-      <w:r>
-        <w:rPr>
-          <w:b/>
-          <w:bCs/>
-        </w:rPr>
-        <w:t>Sleep Data</w:t>
-      </w:r>
-      <w:r>
-        <w:t xml:space="preserve">, </w:t>
-      </w:r>
-      <w:r>
-        <w:rPr>
-          <w:b/>
-          <w:bCs/>
-        </w:rPr>
-        <w:t>Activity Data</w:t>
-      </w:r>
-      <w:r>
-        <w:t xml:space="preserve">, </w:t>
-      </w:r>
-      <w:r>
-        <w:rPr>
-          <w:b/>
-          <w:bCs/>
-        </w:rPr>
-        <w:t>Community Trends</w:t>
-      </w:r>
-      <w:r>
-        <w:t xml:space="preserve">, and </w:t>
-      </w:r>
-      <w:r>
-        <w:rPr>
-          <w:b/>
-          <w:bCs/>
-        </w:rPr>
-        <w:t>Settings</w:t>
-      </w:r>
-      <w:r>
-        <w:t>.</w:t>
+        <w:rPr>
+          <w:b/>
+          <w:bCs/>
+        </w:rPr>
+        <w:t>Sleep Quality Summary</w:t>
+      </w:r>
+      <w:r>
+        <w:t>: Pie Chart Frame (using Figma Plugins for Charts)</w:t>
       </w:r>
     </w:p>
     <w:p>
       <w:pPr>
         <w:numPr>
-          <w:ilvl w:val="1"/>
-          <w:numId w:val="10"/>
+          <w:ilvl w:val="0"/>
+          <w:numId w:val="15"/>
         </w:numPr>
       </w:pPr>
       <w:r>
@@ -329,64 +366,105 @@
           <w:b/>
           <w:bCs/>
         </w:rPr>
-        <w:t>Life Event Score</w:t>
-      </w:r>
-      <w:r>
-        <w:t>:</w:t>
+        <w:t>Sleep Trend Graph</w:t>
+      </w:r>
+      <w:r>
+        <w:t>: Line Chart Frame (using Figma Plugins for Charts)</w:t>
       </w:r>
     </w:p>
     <w:p>
       <w:pPr>
         <w:numPr>
-          <w:ilvl w:val="2"/>
-          <w:numId w:val="10"/>
+          <w:ilvl w:val="0"/>
+          <w:numId w:val="15"/>
         </w:numPr>
       </w:pPr>
       <w:r>
-        <w:t>A simple progress bar or circular gauge indicating the current life event score.</w:t>
+        <w:rPr>
+          <w:b/>
+          <w:bCs/>
+        </w:rPr>
+        <w:t>Analysis Section</w:t>
+      </w:r>
+      <w:r>
+        <w:t>: Text Layer</w:t>
       </w:r>
     </w:p>
     <w:p>
       <w:pPr>
         <w:numPr>
-          <w:ilvl w:val="2"/>
-          <w:numId w:val="10"/>
+          <w:ilvl w:val="0"/>
+          <w:numId w:val="15"/>
         </w:numPr>
       </w:pPr>
       <w:r>
-        <w:t>Option to click for more detailed information.</w:t>
+        <w:rPr>
+          <w:b/>
+          <w:bCs/>
+        </w:rPr>
+        <w:t>Set Sleep Goals</w:t>
+      </w:r>
+      <w:r>
+        <w:t>: Slider Component or Input Field with Button</w:t>
       </w:r>
     </w:p>
     <w:p>
       <w:pPr>
-        <w:ind w:left="2520"/>
-      </w:pPr>
+        <w:numPr>
+          <w:ilvl w:val="0"/>
+          <w:numId w:val="15"/>
+        </w:numPr>
+      </w:pPr>
+      <w:r>
+        <w:rPr>
+          <w:b/>
+          <w:bCs/>
+        </w:rPr>
+        <w:t>Deep Sleep Indicator</w:t>
+      </w:r>
+      <w:r>
+        <w:t>: Text Layer or Icon</w:t>
+      </w:r>
     </w:p>
     <w:p>
       <w:pPr>
-        <w:pStyle w:val="ListParagraph"/>
+        <w:rPr>
+          <w:b/>
+          <w:bCs/>
+        </w:rPr>
+      </w:pPr>
+      <w:r>
+        <w:rPr>
+          <w:b/>
+          <w:bCs/>
+        </w:rPr>
+        <w:lastRenderedPageBreak/>
+        <w:t>5. Activity Data Screen</w:t>
+      </w:r>
+    </w:p>
+    <w:p>
+      <w:pPr>
         <w:numPr>
           <w:ilvl w:val="0"/>
-          <w:numId w:val="10"/>
+          <w:numId w:val="16"/>
         </w:numPr>
-        <w:rPr>
-          <w:b/>
-          <w:bCs/>
-        </w:rPr>
-      </w:pPr>
-      <w:r>
-        <w:rPr>
-          <w:b/>
-          <w:bCs/>
-        </w:rPr>
-        <w:t>Health Data Screen</w:t>
+      </w:pPr>
+      <w:r>
+        <w:rPr>
+          <w:b/>
+          <w:bCs/>
+        </w:rPr>
+        <w:t>Activity Breakdown</w:t>
+      </w:r>
+      <w:r>
+        <w:t>: Circular Graph Frame (using Figma Plugins for Charts)</w:t>
       </w:r>
     </w:p>
     <w:p>
       <w:pPr>
         <w:numPr>
-          <w:ilvl w:val="1"/>
-          <w:numId w:val="10"/>
+          <w:ilvl w:val="0"/>
+          <w:numId w:val="16"/>
         </w:numPr>
       </w:pPr>
       <w:r>
@@ -394,40 +472,53 @@
           <w:b/>
           <w:bCs/>
         </w:rPr>
-        <w:lastRenderedPageBreak/>
-        <w:t>Heart Rate and Blood Pressure Graphs</w:t>
-      </w:r>
-      <w:r>
-        <w:t>:</w:t>
+        <w:t>Daily and Weekly Activity Tracker</w:t>
+      </w:r>
+      <w:r>
+        <w:t>: Bar Chart Frame (using Figma Plugins for Charts)</w:t>
       </w:r>
     </w:p>
     <w:p>
       <w:pPr>
         <w:numPr>
-          <w:ilvl w:val="2"/>
-          <w:numId w:val="10"/>
+          <w:ilvl w:val="0"/>
+          <w:numId w:val="16"/>
         </w:numPr>
       </w:pPr>
       <w:r>
-        <w:t>Line charts or bar graphs showing heart rate and blood pressure over selectable timeframes (e.g., daily, weekly, monthly).</w:t>
+        <w:rPr>
+          <w:b/>
+          <w:bCs/>
+        </w:rPr>
+        <w:t>Motivational Messages</w:t>
+      </w:r>
+      <w:r>
+        <w:t>: Text Layer</w:t>
       </w:r>
     </w:p>
     <w:p>
       <w:pPr>
         <w:numPr>
-          <w:ilvl w:val="2"/>
-          <w:numId w:val="10"/>
+          <w:ilvl w:val="0"/>
+          <w:numId w:val="16"/>
         </w:numPr>
       </w:pPr>
       <w:r>
-        <w:t>Interactive features allow users to hover over data points to view specific readings.</w:t>
+        <w:rPr>
+          <w:b/>
+          <w:bCs/>
+        </w:rPr>
+        <w:t>Log Activity Button</w:t>
+      </w:r>
+      <w:r>
+        <w:t>: Button Component</w:t>
       </w:r>
     </w:p>
     <w:p>
       <w:pPr>
         <w:numPr>
-          <w:ilvl w:val="1"/>
-          <w:numId w:val="10"/>
+          <w:ilvl w:val="0"/>
+          <w:numId w:val="16"/>
         </w:numPr>
       </w:pPr>
       <w:r>
@@ -435,53 +526,32 @@
           <w:b/>
           <w:bCs/>
         </w:rPr>
-        <w:t>Data Summary</w:t>
-      </w:r>
-      <w:r>
-        <w:t>:</w:t>
-      </w:r>
-      <w:r>
-        <w:rPr>
-          <w:rFonts w:hint="eastAsia"/>
-        </w:rPr>
-        <w:t xml:space="preserve"> </w:t>
-      </w:r>
-      <w:r>
-        <w:t>A small summary box with averages, highest, and lowest readings.</w:t>
+        <w:t>Sync with IoT Devices Option</w:t>
+      </w:r>
+      <w:r>
+        <w:t>: Toggle Switch Component</w:t>
       </w:r>
     </w:p>
     <w:p>
       <w:pPr>
-        <w:numPr>
-          <w:ilvl w:val="1"/>
-          <w:numId w:val="10"/>
-        </w:numPr>
-      </w:pPr>
-      <w:r>
-        <w:rPr>
-          <w:b/>
-          <w:bCs/>
-        </w:rPr>
-        <w:t>Recommendations Panel</w:t>
-      </w:r>
-      <w:r>
-        <w:t>:</w:t>
-      </w:r>
-      <w:r>
-        <w:rPr>
-          <w:rFonts w:hint="eastAsia"/>
-        </w:rPr>
-        <w:t xml:space="preserve"> </w:t>
-      </w:r>
-      <w:r>
-        <w:t>AI-driven insights based on recent trends. For example, “Your blood pressure has been high this week. Consider incorporating more exercise.”</w:t>
+        <w:rPr>
+          <w:b/>
+          <w:bCs/>
+        </w:rPr>
+      </w:pPr>
+      <w:r>
+        <w:rPr>
+          <w:b/>
+          <w:bCs/>
+        </w:rPr>
+        <w:t>6. Community Trends Screen (for City Officials)</w:t>
       </w:r>
     </w:p>
     <w:p>
       <w:pPr>
         <w:numPr>
-          <w:ilvl w:val="1"/>
-          <w:numId w:val="10"/>
+          <w:ilvl w:val="0"/>
+          <w:numId w:val="17"/>
         </w:numPr>
       </w:pPr>
       <w:r>
@@ -489,51 +559,53 @@
           <w:b/>
           <w:bCs/>
         </w:rPr>
-        <w:t>Add Data Button</w:t>
-      </w:r>
-      <w:r>
-        <w:t>:</w:t>
-      </w:r>
-      <w:r>
-        <w:rPr>
-          <w:rFonts w:hint="eastAsia"/>
-        </w:rPr>
-        <w:t xml:space="preserve"> </w:t>
-      </w:r>
-      <w:r>
-        <w:t>Users can manually add data or update readings.</w:t>
+        <w:t>Urban Well-being Index</w:t>
+      </w:r>
+      <w:r>
+        <w:t>: Map-based Heatmap Frame (using imported Map/Image Layer)</w:t>
       </w:r>
     </w:p>
     <w:p>
       <w:pPr>
-        <w:ind w:left="2520"/>
-      </w:pPr>
+        <w:numPr>
+          <w:ilvl w:val="0"/>
+          <w:numId w:val="17"/>
+        </w:numPr>
+      </w:pPr>
+      <w:r>
+        <w:rPr>
+          <w:b/>
+          <w:bCs/>
+        </w:rPr>
+        <w:t>Trend Analysis</w:t>
+      </w:r>
+      <w:r>
+        <w:t>: Bar or Line Chart Frame (using Figma Plugins for Charts)</w:t>
+      </w:r>
     </w:p>
     <w:p>
       <w:pPr>
-        <w:pStyle w:val="ListParagraph"/>
         <w:numPr>
           <w:ilvl w:val="0"/>
-          <w:numId w:val="10"/>
+          <w:numId w:val="17"/>
         </w:numPr>
-        <w:rPr>
-          <w:b/>
-          <w:bCs/>
-        </w:rPr>
-      </w:pPr>
-      <w:r>
-        <w:rPr>
-          <w:b/>
-          <w:bCs/>
-        </w:rPr>
-        <w:t>Sleep Data Screen</w:t>
+      </w:pPr>
+      <w:r>
+        <w:rPr>
+          <w:b/>
+          <w:bCs/>
+        </w:rPr>
+        <w:t>Intervention Impact Dashboard</w:t>
+      </w:r>
+      <w:r>
+        <w:t>: Graphs (Line, Bar, or Heatmap Frame, with Plugins for Charts)</w:t>
       </w:r>
     </w:p>
     <w:p>
       <w:pPr>
         <w:numPr>
-          <w:ilvl w:val="1"/>
-          <w:numId w:val="10"/>
+          <w:ilvl w:val="0"/>
+          <w:numId w:val="17"/>
         </w:numPr>
       </w:pPr>
       <w:r>
@@ -541,26 +613,17 @@
           <w:b/>
           <w:bCs/>
         </w:rPr>
-        <w:t>Sleep Quality Summary</w:t>
-      </w:r>
-      <w:r>
-        <w:t>:</w:t>
-      </w:r>
-      <w:r>
-        <w:rPr>
-          <w:rFonts w:hint="eastAsia"/>
-        </w:rPr>
-        <w:t xml:space="preserve"> </w:t>
-      </w:r>
-      <w:r>
-        <w:t>Visualized with a pie chart showing proportions of light sleep, deep sleep, and awake time.</w:t>
+        <w:t>Download Report Button</w:t>
+      </w:r>
+      <w:r>
+        <w:t>: Button Component</w:t>
       </w:r>
     </w:p>
     <w:p>
       <w:pPr>
         <w:numPr>
-          <w:ilvl w:val="1"/>
-          <w:numId w:val="10"/>
+          <w:ilvl w:val="0"/>
+          <w:numId w:val="17"/>
         </w:numPr>
       </w:pPr>
       <w:r>
@@ -568,26 +631,17 @@
           <w:b/>
           <w:bCs/>
         </w:rPr>
-        <w:t>Sleep Trend Graph</w:t>
-      </w:r>
-      <w:r>
-        <w:t>:</w:t>
-      </w:r>
-      <w:r>
-        <w:rPr>
-          <w:rFonts w:hint="eastAsia"/>
-        </w:rPr>
-        <w:t xml:space="preserve"> </w:t>
-      </w:r>
-      <w:r>
-        <w:t>A line chart displays sleep duration over time, with indicators for deep sleep time.</w:t>
+        <w:t>Data Filters</w:t>
+      </w:r>
+      <w:r>
+        <w:t>: Drop-down Menu or Drop-down List Component</w:t>
       </w:r>
     </w:p>
     <w:p>
       <w:pPr>
         <w:numPr>
-          <w:ilvl w:val="1"/>
-          <w:numId w:val="10"/>
+          <w:ilvl w:val="0"/>
+          <w:numId w:val="17"/>
         </w:numPr>
       </w:pPr>
       <w:r>
@@ -595,78 +649,68 @@
           <w:b/>
           <w:bCs/>
         </w:rPr>
-        <w:t>Analysis Section</w:t>
-      </w:r>
-      <w:r>
-        <w:t>:</w:t>
-      </w:r>
-      <w:r>
-        <w:rPr>
-          <w:rFonts w:hint="eastAsia"/>
-        </w:rPr>
-        <w:t xml:space="preserve"> </w:t>
-      </w:r>
-      <w:r>
-        <w:t>Tips and insights, e.g., “You’re averaging 7 hours of sleep. Deep sleep duration is below average; consider a consistent bedtime routine.”</w:t>
+        <w:t>Link to Urban Issues</w:t>
+      </w:r>
+      <w:r>
+        <w:t>: Text Link or Button Component</w:t>
       </w:r>
     </w:p>
     <w:p>
       <w:pPr>
-        <w:numPr>
-          <w:ilvl w:val="1"/>
-          <w:numId w:val="10"/>
-        </w:numPr>
-      </w:pPr>
-      <w:r>
-        <w:rPr>
-          <w:b/>
-          <w:bCs/>
-        </w:rPr>
-        <w:t>Set Sleep Goals</w:t>
-      </w:r>
-      <w:r>
-        <w:t>:</w:t>
-      </w:r>
-      <w:r>
-        <w:rPr>
-          <w:rFonts w:hint="eastAsia"/>
-        </w:rPr>
-        <w:t xml:space="preserve"> </w:t>
-      </w:r>
-      <w:r>
-        <w:t>A section where users can set goals for sleep duration and receive reminders.</w:t>
+        <w:rPr>
+          <w:b/>
+          <w:bCs/>
+        </w:rPr>
+      </w:pPr>
+      <w:r>
+        <w:rPr>
+          <w:b/>
+          <w:bCs/>
+        </w:rPr>
+        <w:t>7. Settings Screen</w:t>
       </w:r>
     </w:p>
     <w:p>
       <w:pPr>
-        <w:ind w:left="2520"/>
-      </w:pPr>
+        <w:numPr>
+          <w:ilvl w:val="0"/>
+          <w:numId w:val="18"/>
+        </w:numPr>
+      </w:pPr>
+      <w:r>
+        <w:rPr>
+          <w:b/>
+          <w:bCs/>
+        </w:rPr>
+        <w:t>User Profile</w:t>
+      </w:r>
+      <w:r>
+        <w:t>: Input Fields for editable profile information</w:t>
+      </w:r>
     </w:p>
     <w:p>
       <w:pPr>
-        <w:pStyle w:val="ListParagraph"/>
         <w:numPr>
           <w:ilvl w:val="0"/>
-          <w:numId w:val="10"/>
+          <w:numId w:val="18"/>
         </w:numPr>
-        <w:rPr>
-          <w:b/>
-          <w:bCs/>
-        </w:rPr>
-      </w:pPr>
-      <w:r>
-        <w:rPr>
-          <w:b/>
-          <w:bCs/>
-        </w:rPr>
-        <w:t>Activity Data Screen</w:t>
+      </w:pPr>
+      <w:r>
+        <w:rPr>
+          <w:b/>
+          <w:bCs/>
+        </w:rPr>
+        <w:t>Privacy Settings</w:t>
+      </w:r>
+      <w:r>
+        <w:t>: Toggle Switch Components</w:t>
       </w:r>
     </w:p>
     <w:p>
       <w:pPr>
         <w:numPr>
-          <w:ilvl w:val="1"/>
-          <w:numId w:val="10"/>
+          <w:ilvl w:val="0"/>
+          <w:numId w:val="18"/>
         </w:numPr>
       </w:pPr>
       <w:r>
@@ -674,26 +718,17 @@
           <w:b/>
           <w:bCs/>
         </w:rPr>
-        <w:t>Activity Breakdown</w:t>
-      </w:r>
-      <w:r>
-        <w:t>:</w:t>
-      </w:r>
-      <w:r>
-        <w:rPr>
-          <w:rFonts w:hint="eastAsia"/>
-        </w:rPr>
-        <w:t xml:space="preserve"> </w:t>
-      </w:r>
-      <w:r>
-        <w:t>Circular graphs showing proportions of movement, exercise, and standing time.</w:t>
+        <w:t>Notification Settings</w:t>
+      </w:r>
+      <w:r>
+        <w:t>: Toggle Switch Components</w:t>
       </w:r>
     </w:p>
     <w:p>
       <w:pPr>
         <w:numPr>
-          <w:ilvl w:val="1"/>
-          <w:numId w:val="10"/>
+          <w:ilvl w:val="0"/>
+          <w:numId w:val="18"/>
         </w:numPr>
       </w:pPr>
       <w:r>
@@ -701,26 +736,17 @@
           <w:b/>
           <w:bCs/>
         </w:rPr>
-        <w:t>Daily and Weekly Activity Tracker</w:t>
-      </w:r>
-      <w:r>
-        <w:t>:</w:t>
-      </w:r>
-      <w:r>
-        <w:rPr>
-          <w:rFonts w:hint="eastAsia"/>
-        </w:rPr>
-        <w:t xml:space="preserve"> </w:t>
-      </w:r>
-      <w:r>
-        <w:t>A bar chart for viewing exercise time and steps taken, broken down by day or week.</w:t>
+        <w:t>Security Settings</w:t>
+      </w:r>
+      <w:r>
+        <w:t>: Buttons (for Password Update, Two-Factor Authentication)</w:t>
       </w:r>
     </w:p>
     <w:p>
       <w:pPr>
         <w:numPr>
-          <w:ilvl w:val="1"/>
-          <w:numId w:val="10"/>
+          <w:ilvl w:val="0"/>
+          <w:numId w:val="18"/>
         </w:numPr>
       </w:pPr>
       <w:r>
@@ -728,79 +754,68 @@
           <w:b/>
           <w:bCs/>
         </w:rPr>
-        <w:lastRenderedPageBreak/>
-        <w:t>Motivational Messages</w:t>
-      </w:r>
-      <w:r>
-        <w:t>:</w:t>
-      </w:r>
-      <w:r>
-        <w:rPr>
-          <w:rFonts w:hint="eastAsia"/>
-        </w:rPr>
-        <w:t xml:space="preserve"> </w:t>
-      </w:r>
-      <w:r>
-        <w:t>AI-generated suggestions for more activity if activity levels are low, or praise messages for achieving goals.</w:t>
+        <w:t>Data Source Preferences</w:t>
+      </w:r>
+      <w:r>
+        <w:t>: Drop-down Menu or Checkbox Set (for selecting multiple sources)</w:t>
       </w:r>
     </w:p>
     <w:p>
       <w:pPr>
-        <w:numPr>
-          <w:ilvl w:val="1"/>
-          <w:numId w:val="10"/>
-        </w:numPr>
-      </w:pPr>
-      <w:r>
-        <w:rPr>
-          <w:b/>
-          <w:bCs/>
-        </w:rPr>
-        <w:t>Log Activity Button</w:t>
-      </w:r>
-      <w:r>
-        <w:t>:</w:t>
-      </w:r>
-      <w:r>
-        <w:rPr>
-          <w:rFonts w:hint="eastAsia"/>
-        </w:rPr>
-        <w:t xml:space="preserve"> </w:t>
-      </w:r>
-      <w:r>
-        <w:t>Allows users to manually input activities or synchronize with wearable devices.</w:t>
+        <w:rPr>
+          <w:b/>
+          <w:bCs/>
+        </w:rPr>
+      </w:pPr>
+      <w:r>
+        <w:rPr>
+          <w:b/>
+          <w:bCs/>
+        </w:rPr>
+        <w:t>8. Report &amp; Insights Screen</w:t>
       </w:r>
     </w:p>
     <w:p>
       <w:pPr>
-        <w:ind w:left="2520"/>
-      </w:pPr>
+        <w:numPr>
+          <w:ilvl w:val="0"/>
+          <w:numId w:val="19"/>
+        </w:numPr>
+      </w:pPr>
+      <w:r>
+        <w:rPr>
+          <w:b/>
+          <w:bCs/>
+        </w:rPr>
+        <w:t>Weekly &amp; Monthly Reports</w:t>
+      </w:r>
+      <w:r>
+        <w:t>: Text Layers, Graphs (Line/Bar Charts Frame), and Data Summary Box</w:t>
+      </w:r>
     </w:p>
     <w:p>
       <w:pPr>
-        <w:pStyle w:val="ListParagraph"/>
         <w:numPr>
           <w:ilvl w:val="0"/>
-          <w:numId w:val="10"/>
+          <w:numId w:val="19"/>
         </w:numPr>
-        <w:rPr>
-          <w:b/>
-          <w:bCs/>
-        </w:rPr>
-      </w:pPr>
-      <w:r>
-        <w:rPr>
-          <w:b/>
-          <w:bCs/>
-        </w:rPr>
-        <w:t>Community Trends Screen (for City Officials)</w:t>
+      </w:pPr>
+      <w:r>
+        <w:rPr>
+          <w:b/>
+          <w:bCs/>
+        </w:rPr>
+        <w:t>AI-Driven Recommendations</w:t>
+      </w:r>
+      <w:r>
+        <w:t>: Text Layer</w:t>
       </w:r>
     </w:p>
     <w:p>
       <w:pPr>
         <w:numPr>
-          <w:ilvl w:val="1"/>
-          <w:numId w:val="10"/>
+          <w:ilvl w:val="0"/>
+          <w:numId w:val="19"/>
         </w:numPr>
       </w:pPr>
       <w:r>
@@ -808,512 +823,29 @@
           <w:b/>
           <w:bCs/>
         </w:rPr>
-        <w:t>Urban Well-being Index</w:t>
-      </w:r>
-      <w:r>
-        <w:t>:</w:t>
+        <w:lastRenderedPageBreak/>
+        <w:t>Share Report Button</w:t>
+      </w:r>
+      <w:r>
+        <w:t>: Button Component</w:t>
       </w:r>
     </w:p>
     <w:p>
       <w:pPr>
         <w:numPr>
-          <w:ilvl w:val="2"/>
-          <w:numId w:val="10"/>
+          <w:ilvl w:val="0"/>
+          <w:numId w:val="19"/>
         </w:numPr>
       </w:pPr>
       <w:r>
-        <w:t>A map-based heatmap visualizing the well-being index for different neighborhoods.</w:t>
-      </w:r>
-    </w:p>
-    <w:p>
-      <w:pPr>
-        <w:numPr>
-          <w:ilvl w:val="2"/>
-          <w:numId w:val="10"/>
-        </w:numPr>
-      </w:pPr>
-      <w:r>
-        <w:t>Use color-coding to show varying levels of well-being (e.g., green for high well-being, red for low).</w:t>
-      </w:r>
-    </w:p>
-    <w:p>
-      <w:pPr>
-        <w:numPr>
-          <w:ilvl w:val="1"/>
-          <w:numId w:val="10"/>
-        </w:numPr>
-      </w:pPr>
-      <w:r>
-        <w:rPr>
-          <w:b/>
-          <w:bCs/>
-        </w:rPr>
-        <w:t>Trend Analysis</w:t>
-      </w:r>
-      <w:r>
-        <w:t>:</w:t>
-      </w:r>
-      <w:r>
-        <w:rPr>
-          <w:rFonts w:hint="eastAsia"/>
-        </w:rPr>
-        <w:t xml:space="preserve"> </w:t>
-      </w:r>
-      <w:r>
-        <w:t>Bar or line graphs comparing health trends across demographics or geographic areas.</w:t>
-      </w:r>
-    </w:p>
-    <w:p>
-      <w:pPr>
-        <w:numPr>
-          <w:ilvl w:val="1"/>
-          <w:numId w:val="10"/>
-        </w:numPr>
-      </w:pPr>
-      <w:r>
-        <w:rPr>
-          <w:b/>
-          <w:bCs/>
-        </w:rPr>
-        <w:t>Intervention Impact Dashboard</w:t>
-      </w:r>
-      <w:r>
-        <w:t>:</w:t>
-      </w:r>
-      <w:r>
-        <w:rPr>
-          <w:rFonts w:hint="eastAsia"/>
-        </w:rPr>
-        <w:t xml:space="preserve"> </w:t>
-      </w:r>
-      <w:r>
-        <w:t>Displays the projected impact of various interventions (e.g., healthcare access, youth programs) based on data analysis.</w:t>
-      </w:r>
-    </w:p>
-    <w:p>
-      <w:pPr>
-        <w:numPr>
-          <w:ilvl w:val="1"/>
-          <w:numId w:val="10"/>
-        </w:numPr>
-      </w:pPr>
-      <w:r>
-        <w:rPr>
-          <w:b/>
-          <w:bCs/>
-        </w:rPr>
-        <w:t>Download Report</w:t>
-      </w:r>
-      <w:r>
-        <w:t>:</w:t>
-      </w:r>
-      <w:r>
-        <w:rPr>
-          <w:rFonts w:hint="eastAsia"/>
-        </w:rPr>
-        <w:t xml:space="preserve"> </w:t>
-      </w:r>
-      <w:r>
-        <w:t>Button for exporting trends and insights into PDF reports for further analysis or presentation.</w:t>
-      </w:r>
-    </w:p>
-    <w:p>
-      <w:pPr>
-        <w:numPr>
-          <w:ilvl w:val="1"/>
-          <w:numId w:val="10"/>
-        </w:numPr>
-      </w:pPr>
-      <w:r>
-        <w:rPr>
-          <w:b/>
-          <w:bCs/>
-        </w:rPr>
-        <w:t>Data Filters</w:t>
-      </w:r>
-      <w:r>
-        <w:t>:</w:t>
-      </w:r>
-      <w:r>
-        <w:rPr>
-          <w:rFonts w:hint="eastAsia"/>
-        </w:rPr>
-        <w:t xml:space="preserve"> </w:t>
-      </w:r>
-      <w:r>
-        <w:t>Dropdown menus to filter by date range, demographic group, or specific metrics.</w:t>
-      </w:r>
-    </w:p>
-    <w:p>
-      <w:pPr>
-        <w:ind w:left="1080"/>
-      </w:pPr>
-    </w:p>
-    <w:p>
-      <w:pPr>
-        <w:pStyle w:val="ListParagraph"/>
-        <w:numPr>
-          <w:ilvl w:val="0"/>
-          <w:numId w:val="10"/>
-        </w:numPr>
-        <w:rPr>
-          <w:b/>
-          <w:bCs/>
-        </w:rPr>
-      </w:pPr>
-      <w:r>
-        <w:rPr>
-          <w:b/>
-          <w:bCs/>
-        </w:rPr>
-        <w:t>Settings Screen</w:t>
-      </w:r>
-    </w:p>
-    <w:p>
-      <w:pPr>
-        <w:numPr>
-          <w:ilvl w:val="1"/>
-          <w:numId w:val="10"/>
-        </w:numPr>
-      </w:pPr>
-      <w:r>
-        <w:rPr>
-          <w:b/>
-          <w:bCs/>
-        </w:rPr>
-        <w:t>User Profile</w:t>
-      </w:r>
-      <w:r>
-        <w:t>:</w:t>
-      </w:r>
-      <w:r>
-        <w:rPr>
-          <w:rFonts w:hint="eastAsia"/>
-        </w:rPr>
-        <w:t xml:space="preserve"> </w:t>
-      </w:r>
-      <w:r>
-        <w:t>Basic details (e.g., age, weight, height) with an option to update information.</w:t>
-      </w:r>
-    </w:p>
-    <w:p>
-      <w:pPr>
-        <w:numPr>
-          <w:ilvl w:val="1"/>
-          <w:numId w:val="10"/>
-        </w:numPr>
-      </w:pPr>
-      <w:r>
-        <w:rPr>
-          <w:b/>
-          <w:bCs/>
-        </w:rPr>
-        <w:t>Privacy Settings</w:t>
-      </w:r>
-      <w:r>
-        <w:t>:</w:t>
-      </w:r>
-      <w:r>
-        <w:rPr>
-          <w:rFonts w:hint="eastAsia"/>
-        </w:rPr>
-        <w:t xml:space="preserve"> </w:t>
-      </w:r>
-      <w:r>
-        <w:t>Data-sharing preferences with toggle switches for enabling/disabling data sharing for community insights.</w:t>
-      </w:r>
-    </w:p>
-    <w:p>
-      <w:pPr>
-        <w:numPr>
-          <w:ilvl w:val="1"/>
-          <w:numId w:val="10"/>
-        </w:numPr>
-      </w:pPr>
-      <w:r>
-        <w:rPr>
-          <w:b/>
-          <w:bCs/>
-        </w:rPr>
-        <w:t>Notification Settings</w:t>
-      </w:r>
-      <w:r>
-        <w:t>:</w:t>
-      </w:r>
-      <w:r>
-        <w:rPr>
-          <w:rFonts w:hint="eastAsia"/>
-        </w:rPr>
-        <w:t xml:space="preserve"> </w:t>
-      </w:r>
-      <w:r>
-        <w:t>Options to receive reminders and notifications about health, sleep, or activity goals.</w:t>
-      </w:r>
-    </w:p>
-    <w:p>
-      <w:pPr>
-        <w:numPr>
-          <w:ilvl w:val="1"/>
-          <w:numId w:val="10"/>
-        </w:numPr>
-      </w:pPr>
-      <w:r>
-        <w:rPr>
-          <w:b/>
-          <w:bCs/>
-        </w:rPr>
-        <w:lastRenderedPageBreak/>
-        <w:t>Security Settings</w:t>
-      </w:r>
-      <w:r>
-        <w:t>:</w:t>
-      </w:r>
-      <w:r>
-        <w:rPr>
-          <w:rFonts w:hint="eastAsia"/>
-        </w:rPr>
-        <w:t xml:space="preserve"> </w:t>
-      </w:r>
-      <w:r>
-        <w:t>Password update, two-factor authentication setup, and activity logs to track login attempts.</w:t>
-      </w:r>
-    </w:p>
-    <w:p>
-      <w:pPr>
-        <w:ind w:left="2520"/>
-      </w:pPr>
-    </w:p>
-    <w:p>
-      <w:pPr>
-        <w:pStyle w:val="ListParagraph"/>
-        <w:numPr>
-          <w:ilvl w:val="0"/>
-          <w:numId w:val="10"/>
-        </w:numPr>
-        <w:rPr>
-          <w:b/>
-          <w:bCs/>
-        </w:rPr>
-      </w:pPr>
-      <w:r>
-        <w:rPr>
-          <w:b/>
-          <w:bCs/>
-        </w:rPr>
-        <w:t>Report &amp; Insights Screen</w:t>
-      </w:r>
-    </w:p>
-    <w:p>
-      <w:pPr>
-        <w:numPr>
-          <w:ilvl w:val="1"/>
-          <w:numId w:val="10"/>
-        </w:numPr>
-      </w:pPr>
-      <w:r>
-        <w:rPr>
-          <w:b/>
-          <w:bCs/>
-        </w:rPr>
-        <w:t>Weekly &amp; Monthly Reports</w:t>
-      </w:r>
-      <w:r>
-        <w:t>:</w:t>
-      </w:r>
-    </w:p>
-    <w:p>
-      <w:pPr>
-        <w:numPr>
-          <w:ilvl w:val="2"/>
-          <w:numId w:val="10"/>
-        </w:numPr>
-      </w:pPr>
-      <w:r>
-        <w:t>Summarized reports with key statistics, visualizations, and trend insights.</w:t>
-      </w:r>
-    </w:p>
-    <w:p>
-      <w:pPr>
-        <w:numPr>
-          <w:ilvl w:val="2"/>
-          <w:numId w:val="10"/>
-        </w:numPr>
-      </w:pPr>
-      <w:r>
-        <w:t>A summary box with the life event score for the period and suggestions for improvement.</w:t>
-      </w:r>
-    </w:p>
-    <w:p>
-      <w:pPr>
-        <w:numPr>
-          <w:ilvl w:val="1"/>
-          <w:numId w:val="10"/>
-        </w:numPr>
-      </w:pPr>
-      <w:r>
-        <w:rPr>
-          <w:b/>
-          <w:bCs/>
-        </w:rPr>
-        <w:t>AI-Driven Recommendations</w:t>
-      </w:r>
-      <w:r>
-        <w:t>:</w:t>
-      </w:r>
-      <w:r>
-        <w:rPr>
-          <w:rFonts w:hint="eastAsia"/>
-        </w:rPr>
-        <w:t xml:space="preserve"> </w:t>
-      </w:r>
-      <w:r>
-        <w:t>Personalized tips based on data, such as “Increase your exercise to improve heart health” or “Sleep quality improvement suggestions based on recent data.”</w:t>
-      </w:r>
-    </w:p>
-    <w:p>
-      <w:pPr>
-        <w:numPr>
-          <w:ilvl w:val="1"/>
-          <w:numId w:val="10"/>
-        </w:numPr>
-      </w:pPr>
-      <w:r>
-        <w:rPr>
-          <w:b/>
-          <w:bCs/>
-        </w:rPr>
-        <w:t>Share Report Button</w:t>
-      </w:r>
-      <w:r>
-        <w:t>:</w:t>
-      </w:r>
-      <w:r>
-        <w:rPr>
-          <w:rFonts w:hint="eastAsia"/>
-        </w:rPr>
-        <w:t xml:space="preserve"> </w:t>
-      </w:r>
-      <w:r>
-        <w:t>Allows users to export or share their reports with healthcare providers or family members.</w:t>
-      </w:r>
-    </w:p>
-    <w:p>
-      <w:pPr>
-        <w:ind w:left="2520"/>
-      </w:pPr>
-    </w:p>
-    <w:p>
-      <w:pPr>
-        <w:pStyle w:val="ListParagraph"/>
-        <w:numPr>
-          <w:ilvl w:val="0"/>
-          <w:numId w:val="10"/>
-        </w:numPr>
-        <w:rPr>
-          <w:b/>
-          <w:bCs/>
-        </w:rPr>
-      </w:pPr>
-      <w:r>
-        <w:rPr>
-          <w:b/>
-          <w:bCs/>
-        </w:rPr>
-        <w:t>Final Presentation Screen (for Stakeholders)</w:t>
-      </w:r>
-    </w:p>
-    <w:p>
-      <w:pPr>
-        <w:numPr>
-          <w:ilvl w:val="1"/>
-          <w:numId w:val="10"/>
-        </w:numPr>
-      </w:pPr>
-      <w:r>
-        <w:rPr>
-          <w:b/>
-          <w:bCs/>
-        </w:rPr>
-        <w:t>Story-Based Narrative Layout</w:t>
-      </w:r>
-      <w:r>
-        <w:t>:</w:t>
-      </w:r>
-    </w:p>
-    <w:p>
-      <w:pPr>
-        <w:numPr>
-          <w:ilvl w:val="2"/>
-          <w:numId w:val="10"/>
-        </w:numPr>
-      </w:pPr>
-      <w:r>
-        <w:t>Start with an overview of community well-being metrics and top issues.</w:t>
-      </w:r>
-    </w:p>
-    <w:p>
-      <w:pPr>
-        <w:numPr>
-          <w:ilvl w:val="2"/>
-          <w:numId w:val="10"/>
-        </w:numPr>
-      </w:pPr>
-      <w:r>
-        <w:t>Use visualizations to tell a cohesive story about the city’s health, economy, and social issues.</w:t>
-      </w:r>
-    </w:p>
-    <w:p>
-      <w:pPr>
-        <w:numPr>
-          <w:ilvl w:val="1"/>
-          <w:numId w:val="10"/>
-        </w:numPr>
-      </w:pPr>
-      <w:r>
-        <w:rPr>
-          <w:b/>
-          <w:bCs/>
-        </w:rPr>
-        <w:t>Live Data Simulation</w:t>
-      </w:r>
-      <w:r>
-        <w:t>:</w:t>
-      </w:r>
-      <w:r>
-        <w:rPr>
-          <w:rFonts w:hint="eastAsia"/>
-        </w:rPr>
-        <w:t xml:space="preserve"> </w:t>
-      </w:r>
-      <w:r>
-        <w:t>Include live data points or simulations of intervention impacts.</w:t>
-      </w:r>
-    </w:p>
-    <w:p>
-      <w:pPr>
-        <w:numPr>
-          <w:ilvl w:val="1"/>
-          <w:numId w:val="10"/>
-        </w:numPr>
-      </w:pPr>
-      <w:r>
-        <w:rPr>
-          <w:b/>
-          <w:bCs/>
-        </w:rPr>
-        <w:t>Next Steps and Recommendations</w:t>
-      </w:r>
-      <w:r>
-        <w:t>:</w:t>
-      </w:r>
-      <w:r>
-        <w:rPr>
-          <w:rFonts w:hint="eastAsia"/>
-        </w:rPr>
-        <w:t xml:space="preserve"> </w:t>
-      </w:r>
-      <w:r>
-        <w:t>Highlight key areas for improvement, with suggested interventions and their projected impacts on community well-being.</w:t>
+        <w:rPr>
+          <w:b/>
+          <w:bCs/>
+        </w:rPr>
+        <w:t>Personalized Insights Dashboard</w:t>
+      </w:r>
+      <w:r>
+        <w:t>: Line/Bar Charts Frame and Text Layers for real-time feedback</w:t>
       </w:r>
     </w:p>
     <w:p/>
@@ -1330,6 +862,155 @@
 <file path=word/numbering.xml><?xml version="1.0" encoding="utf-8"?>
 <w:numbering xmlns:wpc="http://schemas.microsoft.com/office/word/2010/wordprocessingCanvas" xmlns:cx="http://schemas.microsoft.com/office/drawing/2014/chartex" xmlns:cx1="http://schemas.microsoft.com/office/drawing/2015/9/8/chartex" xmlns:cx2="http://schemas.microsoft.com/office/drawing/2015/10/21/chartex" xmlns:cx3="http://schemas.microsoft.com/office/drawing/2016/5/9/chartex" xmlns:cx4="http://schemas.microsoft.com/office/drawing/2016/5/10/chartex" xmlns:cx5="http://schemas.microsoft.com/office/drawing/2016/5/11/chartex" xmlns:cx6="http://schemas.microsoft.com/office/drawing/2016/5/12/chartex" xmlns:cx7="http://schemas.microsoft.com/office/drawing/2016/5/13/chartex" xmlns:cx8="http://schemas.microsoft.com/office/drawing/2016/5/14/chartex" xmlns:mc="http://schemas.openxmlformats.org/markup-compatibility/2006" xmlns:aink="http://schemas.microsoft.com/office/drawing/2016/ink" xmlns:am3d="http://schemas.microsoft.com/office/drawing/2017/model3d" xmlns:o="urn:schemas-microsoft-com:office:office" xmlns:oel="http://schemas.microsoft.com/office/2019/extlst" xmlns:r="http://schemas.openxmlformats.org/officeDocument/2006/relationships" xmlns:m="http://schemas.openxmlformats.org/officeDocument/2006/math" xmlns:v="urn:schemas-microsoft-com:vml" xmlns:wp14="http://schemas.microsoft.com/office/word/2010/wordprocessingDrawing" xmlns:wp="http://schemas.openxmlformats.org/drawingml/2006/wordprocessingDrawing" xmlns:w10="urn:schemas-microsoft-com:office:word" xmlns:w="http://schemas.openxmlformats.org/wordprocessingml/2006/main" xmlns:w14="http://schemas.microsoft.com/office/word/2010/wordml" xmlns:w15="http://schemas.microsoft.com/office/word/2012/wordml" xmlns:w16cex="http://schemas.microsoft.com/office/word/2018/wordml/cex" xmlns:w16cid="http://schemas.microsoft.com/office/word/2016/wordml/cid" xmlns:w16="http://schemas.microsoft.com/office/word/2018/wordml" xmlns:w16du="http://schemas.microsoft.com/office/word/2023/wordml/word16du" xmlns:w16sdtdh="http://schemas.microsoft.com/office/word/2020/wordml/sdtdatahash" xmlns:w16se="http://schemas.microsoft.com/office/word/2015/wordml/symex" xmlns:wpg="http://schemas.microsoft.com/office/word/2010/wordprocessingGroup" xmlns:wpi="http://schemas.microsoft.com/office/word/2010/wordprocessingInk" xmlns:wne="http://schemas.microsoft.com/office/word/2006/wordml" xmlns:wps="http://schemas.microsoft.com/office/word/2010/wordprocessingShape" mc:Ignorable="w14 w15 w16se w16cid w16 w16cex w16sdtdh w16du wp14">
   <w:abstractNum w:abstractNumId="0" w15:restartNumberingAfterBreak="0">
+    <w:nsid w:val="005D196F"/>
+    <w:multiLevelType w:val="multilevel"/>
+    <w:tmpl w:val="BEC63370"/>
+    <w:lvl w:ilvl="0">
+      <w:start w:val="1"/>
+      <w:numFmt w:val="bullet"/>
+      <w:lvlText w:val=""/>
+      <w:lvlJc w:val="left"/>
+      <w:pPr>
+        <w:tabs>
+          <w:tab w:val="num" w:pos="720"/>
+        </w:tabs>
+        <w:ind w:left="720" w:hanging="360"/>
+      </w:pPr>
+      <w:rPr>
+        <w:rFonts w:ascii="Symbol" w:hAnsi="Symbol" w:hint="default"/>
+        <w:sz w:val="20"/>
+      </w:rPr>
+    </w:lvl>
+    <w:lvl w:ilvl="1" w:tentative="1">
+      <w:start w:val="1"/>
+      <w:numFmt w:val="bullet"/>
+      <w:lvlText w:val="o"/>
+      <w:lvlJc w:val="left"/>
+      <w:pPr>
+        <w:tabs>
+          <w:tab w:val="num" w:pos="1440"/>
+        </w:tabs>
+        <w:ind w:left="1440" w:hanging="360"/>
+      </w:pPr>
+      <w:rPr>
+        <w:rFonts w:ascii="Courier New" w:hAnsi="Courier New" w:hint="default"/>
+        <w:sz w:val="20"/>
+      </w:rPr>
+    </w:lvl>
+    <w:lvl w:ilvl="2" w:tentative="1">
+      <w:start w:val="1"/>
+      <w:numFmt w:val="bullet"/>
+      <w:lvlText w:val=""/>
+      <w:lvlJc w:val="left"/>
+      <w:pPr>
+        <w:tabs>
+          <w:tab w:val="num" w:pos="2160"/>
+        </w:tabs>
+        <w:ind w:left="2160" w:hanging="360"/>
+      </w:pPr>
+      <w:rPr>
+        <w:rFonts w:ascii="Wingdings" w:hAnsi="Wingdings" w:hint="default"/>
+        <w:sz w:val="20"/>
+      </w:rPr>
+    </w:lvl>
+    <w:lvl w:ilvl="3" w:tentative="1">
+      <w:start w:val="1"/>
+      <w:numFmt w:val="bullet"/>
+      <w:lvlText w:val=""/>
+      <w:lvlJc w:val="left"/>
+      <w:pPr>
+        <w:tabs>
+          <w:tab w:val="num" w:pos="2880"/>
+        </w:tabs>
+        <w:ind w:left="2880" w:hanging="360"/>
+      </w:pPr>
+      <w:rPr>
+        <w:rFonts w:ascii="Wingdings" w:hAnsi="Wingdings" w:hint="default"/>
+        <w:sz w:val="20"/>
+      </w:rPr>
+    </w:lvl>
+    <w:lvl w:ilvl="4" w:tentative="1">
+      <w:start w:val="1"/>
+      <w:numFmt w:val="bullet"/>
+      <w:lvlText w:val=""/>
+      <w:lvlJc w:val="left"/>
+      <w:pPr>
+        <w:tabs>
+          <w:tab w:val="num" w:pos="3600"/>
+        </w:tabs>
+        <w:ind w:left="3600" w:hanging="360"/>
+      </w:pPr>
+      <w:rPr>
+        <w:rFonts w:ascii="Wingdings" w:hAnsi="Wingdings" w:hint="default"/>
+        <w:sz w:val="20"/>
+      </w:rPr>
+    </w:lvl>
+    <w:lvl w:ilvl="5" w:tentative="1">
+      <w:start w:val="1"/>
+      <w:numFmt w:val="bullet"/>
+      <w:lvlText w:val=""/>
+      <w:lvlJc w:val="left"/>
+      <w:pPr>
+        <w:tabs>
+          <w:tab w:val="num" w:pos="4320"/>
+        </w:tabs>
+        <w:ind w:left="4320" w:hanging="360"/>
+      </w:pPr>
+      <w:rPr>
+        <w:rFonts w:ascii="Wingdings" w:hAnsi="Wingdings" w:hint="default"/>
+        <w:sz w:val="20"/>
+      </w:rPr>
+    </w:lvl>
+    <w:lvl w:ilvl="6" w:tentative="1">
+      <w:start w:val="1"/>
+      <w:numFmt w:val="bullet"/>
+      <w:lvlText w:val=""/>
+      <w:lvlJc w:val="left"/>
+      <w:pPr>
+        <w:tabs>
+          <w:tab w:val="num" w:pos="5040"/>
+        </w:tabs>
+        <w:ind w:left="5040" w:hanging="360"/>
+      </w:pPr>
+      <w:rPr>
+        <w:rFonts w:ascii="Wingdings" w:hAnsi="Wingdings" w:hint="default"/>
+        <w:sz w:val="20"/>
+      </w:rPr>
+    </w:lvl>
+    <w:lvl w:ilvl="7" w:tentative="1">
+      <w:start w:val="1"/>
+      <w:numFmt w:val="bullet"/>
+      <w:lvlText w:val=""/>
+      <w:lvlJc w:val="left"/>
+      <w:pPr>
+        <w:tabs>
+          <w:tab w:val="num" w:pos="5760"/>
+        </w:tabs>
+        <w:ind w:left="5760" w:hanging="360"/>
+      </w:pPr>
+      <w:rPr>
+        <w:rFonts w:ascii="Wingdings" w:hAnsi="Wingdings" w:hint="default"/>
+        <w:sz w:val="20"/>
+      </w:rPr>
+    </w:lvl>
+    <w:lvl w:ilvl="8" w:tentative="1">
+      <w:start w:val="1"/>
+      <w:numFmt w:val="bullet"/>
+      <w:lvlText w:val=""/>
+      <w:lvlJc w:val="left"/>
+      <w:pPr>
+        <w:tabs>
+          <w:tab w:val="num" w:pos="6480"/>
+        </w:tabs>
+        <w:ind w:left="6480" w:hanging="360"/>
+      </w:pPr>
+      <w:rPr>
+        <w:rFonts w:ascii="Wingdings" w:hAnsi="Wingdings" w:hint="default"/>
+        <w:sz w:val="20"/>
+      </w:rPr>
+    </w:lvl>
+  </w:abstractNum>
+  <w:abstractNum w:abstractNumId="1" w15:restartNumberingAfterBreak="0">
     <w:nsid w:val="0A981C87"/>
     <w:multiLevelType w:val="multilevel"/>
     <w:tmpl w:val="53600510"/>
@@ -1478,7 +1159,156 @@
       </w:rPr>
     </w:lvl>
   </w:abstractNum>
-  <w:abstractNum w:abstractNumId="1" w15:restartNumberingAfterBreak="0">
+  <w:abstractNum w:abstractNumId="2" w15:restartNumberingAfterBreak="0">
+    <w:nsid w:val="100253AE"/>
+    <w:multiLevelType w:val="multilevel"/>
+    <w:tmpl w:val="0EBC7E12"/>
+    <w:lvl w:ilvl="0">
+      <w:start w:val="1"/>
+      <w:numFmt w:val="bullet"/>
+      <w:lvlText w:val=""/>
+      <w:lvlJc w:val="left"/>
+      <w:pPr>
+        <w:tabs>
+          <w:tab w:val="num" w:pos="720"/>
+        </w:tabs>
+        <w:ind w:left="720" w:hanging="360"/>
+      </w:pPr>
+      <w:rPr>
+        <w:rFonts w:ascii="Symbol" w:hAnsi="Symbol" w:hint="default"/>
+        <w:sz w:val="20"/>
+      </w:rPr>
+    </w:lvl>
+    <w:lvl w:ilvl="1">
+      <w:start w:val="1"/>
+      <w:numFmt w:val="bullet"/>
+      <w:lvlText w:val="o"/>
+      <w:lvlJc w:val="left"/>
+      <w:pPr>
+        <w:tabs>
+          <w:tab w:val="num" w:pos="1440"/>
+        </w:tabs>
+        <w:ind w:left="1440" w:hanging="360"/>
+      </w:pPr>
+      <w:rPr>
+        <w:rFonts w:ascii="Courier New" w:hAnsi="Courier New" w:hint="default"/>
+        <w:sz w:val="20"/>
+      </w:rPr>
+    </w:lvl>
+    <w:lvl w:ilvl="2" w:tentative="1">
+      <w:start w:val="1"/>
+      <w:numFmt w:val="bullet"/>
+      <w:lvlText w:val=""/>
+      <w:lvlJc w:val="left"/>
+      <w:pPr>
+        <w:tabs>
+          <w:tab w:val="num" w:pos="2160"/>
+        </w:tabs>
+        <w:ind w:left="2160" w:hanging="360"/>
+      </w:pPr>
+      <w:rPr>
+        <w:rFonts w:ascii="Wingdings" w:hAnsi="Wingdings" w:hint="default"/>
+        <w:sz w:val="20"/>
+      </w:rPr>
+    </w:lvl>
+    <w:lvl w:ilvl="3" w:tentative="1">
+      <w:start w:val="1"/>
+      <w:numFmt w:val="bullet"/>
+      <w:lvlText w:val=""/>
+      <w:lvlJc w:val="left"/>
+      <w:pPr>
+        <w:tabs>
+          <w:tab w:val="num" w:pos="2880"/>
+        </w:tabs>
+        <w:ind w:left="2880" w:hanging="360"/>
+      </w:pPr>
+      <w:rPr>
+        <w:rFonts w:ascii="Wingdings" w:hAnsi="Wingdings" w:hint="default"/>
+        <w:sz w:val="20"/>
+      </w:rPr>
+    </w:lvl>
+    <w:lvl w:ilvl="4" w:tentative="1">
+      <w:start w:val="1"/>
+      <w:numFmt w:val="bullet"/>
+      <w:lvlText w:val=""/>
+      <w:lvlJc w:val="left"/>
+      <w:pPr>
+        <w:tabs>
+          <w:tab w:val="num" w:pos="3600"/>
+        </w:tabs>
+        <w:ind w:left="3600" w:hanging="360"/>
+      </w:pPr>
+      <w:rPr>
+        <w:rFonts w:ascii="Wingdings" w:hAnsi="Wingdings" w:hint="default"/>
+        <w:sz w:val="20"/>
+      </w:rPr>
+    </w:lvl>
+    <w:lvl w:ilvl="5" w:tentative="1">
+      <w:start w:val="1"/>
+      <w:numFmt w:val="bullet"/>
+      <w:lvlText w:val=""/>
+      <w:lvlJc w:val="left"/>
+      <w:pPr>
+        <w:tabs>
+          <w:tab w:val="num" w:pos="4320"/>
+        </w:tabs>
+        <w:ind w:left="4320" w:hanging="360"/>
+      </w:pPr>
+      <w:rPr>
+        <w:rFonts w:ascii="Wingdings" w:hAnsi="Wingdings" w:hint="default"/>
+        <w:sz w:val="20"/>
+      </w:rPr>
+    </w:lvl>
+    <w:lvl w:ilvl="6" w:tentative="1">
+      <w:start w:val="1"/>
+      <w:numFmt w:val="bullet"/>
+      <w:lvlText w:val=""/>
+      <w:lvlJc w:val="left"/>
+      <w:pPr>
+        <w:tabs>
+          <w:tab w:val="num" w:pos="5040"/>
+        </w:tabs>
+        <w:ind w:left="5040" w:hanging="360"/>
+      </w:pPr>
+      <w:rPr>
+        <w:rFonts w:ascii="Wingdings" w:hAnsi="Wingdings" w:hint="default"/>
+        <w:sz w:val="20"/>
+      </w:rPr>
+    </w:lvl>
+    <w:lvl w:ilvl="7" w:tentative="1">
+      <w:start w:val="1"/>
+      <w:numFmt w:val="bullet"/>
+      <w:lvlText w:val=""/>
+      <w:lvlJc w:val="left"/>
+      <w:pPr>
+        <w:tabs>
+          <w:tab w:val="num" w:pos="5760"/>
+        </w:tabs>
+        <w:ind w:left="5760" w:hanging="360"/>
+      </w:pPr>
+      <w:rPr>
+        <w:rFonts w:ascii="Wingdings" w:hAnsi="Wingdings" w:hint="default"/>
+        <w:sz w:val="20"/>
+      </w:rPr>
+    </w:lvl>
+    <w:lvl w:ilvl="8" w:tentative="1">
+      <w:start w:val="1"/>
+      <w:numFmt w:val="bullet"/>
+      <w:lvlText w:val=""/>
+      <w:lvlJc w:val="left"/>
+      <w:pPr>
+        <w:tabs>
+          <w:tab w:val="num" w:pos="6480"/>
+        </w:tabs>
+        <w:ind w:left="6480" w:hanging="360"/>
+      </w:pPr>
+      <w:rPr>
+        <w:rFonts w:ascii="Wingdings" w:hAnsi="Wingdings" w:hint="default"/>
+        <w:sz w:val="20"/>
+      </w:rPr>
+    </w:lvl>
+  </w:abstractNum>
+  <w:abstractNum w:abstractNumId="3" w15:restartNumberingAfterBreak="0">
     <w:nsid w:val="1AD333CA"/>
     <w:multiLevelType w:val="multilevel"/>
     <w:tmpl w:val="38686B1A"/>
@@ -1627,7 +1457,7 @@
       </w:rPr>
     </w:lvl>
   </w:abstractNum>
-  <w:abstractNum w:abstractNumId="2" w15:restartNumberingAfterBreak="0">
+  <w:abstractNum w:abstractNumId="4" w15:restartNumberingAfterBreak="0">
     <w:nsid w:val="1CCD1299"/>
     <w:multiLevelType w:val="multilevel"/>
     <w:tmpl w:val="45042C62"/>
@@ -1776,7 +1606,7 @@
       </w:rPr>
     </w:lvl>
   </w:abstractNum>
-  <w:abstractNum w:abstractNumId="3" w15:restartNumberingAfterBreak="0">
+  <w:abstractNum w:abstractNumId="5" w15:restartNumberingAfterBreak="0">
     <w:nsid w:val="340A2F0F"/>
     <w:multiLevelType w:val="multilevel"/>
     <w:tmpl w:val="2D3CA2E8"/>
@@ -1925,7 +1755,7 @@
       </w:rPr>
     </w:lvl>
   </w:abstractNum>
-  <w:abstractNum w:abstractNumId="4" w15:restartNumberingAfterBreak="0">
+  <w:abstractNum w:abstractNumId="6" w15:restartNumberingAfterBreak="0">
     <w:nsid w:val="3A4828B1"/>
     <w:multiLevelType w:val="multilevel"/>
     <w:tmpl w:val="A3C67956"/>
@@ -2074,7 +1904,7 @@
       </w:rPr>
     </w:lvl>
   </w:abstractNum>
-  <w:abstractNum w:abstractNumId="5" w15:restartNumberingAfterBreak="0">
+  <w:abstractNum w:abstractNumId="7" w15:restartNumberingAfterBreak="0">
     <w:nsid w:val="3F060523"/>
     <w:multiLevelType w:val="hybridMultilevel"/>
     <w:tmpl w:val="5866B5C2"/>
@@ -2163,7 +1993,7 @@
       </w:pPr>
     </w:lvl>
   </w:abstractNum>
-  <w:abstractNum w:abstractNumId="6" w15:restartNumberingAfterBreak="0">
+  <w:abstractNum w:abstractNumId="8" w15:restartNumberingAfterBreak="0">
     <w:nsid w:val="44AF3146"/>
     <w:multiLevelType w:val="multilevel"/>
     <w:tmpl w:val="25F6BCBC"/>
@@ -2312,7 +2142,156 @@
       </w:rPr>
     </w:lvl>
   </w:abstractNum>
-  <w:abstractNum w:abstractNumId="7" w15:restartNumberingAfterBreak="0">
+  <w:abstractNum w:abstractNumId="9" w15:restartNumberingAfterBreak="0">
+    <w:nsid w:val="49700D91"/>
+    <w:multiLevelType w:val="multilevel"/>
+    <w:tmpl w:val="4860014C"/>
+    <w:lvl w:ilvl="0">
+      <w:start w:val="1"/>
+      <w:numFmt w:val="bullet"/>
+      <w:lvlText w:val=""/>
+      <w:lvlJc w:val="left"/>
+      <w:pPr>
+        <w:tabs>
+          <w:tab w:val="num" w:pos="720"/>
+        </w:tabs>
+        <w:ind w:left="720" w:hanging="360"/>
+      </w:pPr>
+      <w:rPr>
+        <w:rFonts w:ascii="Symbol" w:hAnsi="Symbol" w:hint="default"/>
+        <w:sz w:val="20"/>
+      </w:rPr>
+    </w:lvl>
+    <w:lvl w:ilvl="1" w:tentative="1">
+      <w:start w:val="1"/>
+      <w:numFmt w:val="bullet"/>
+      <w:lvlText w:val="o"/>
+      <w:lvlJc w:val="left"/>
+      <w:pPr>
+        <w:tabs>
+          <w:tab w:val="num" w:pos="1440"/>
+        </w:tabs>
+        <w:ind w:left="1440" w:hanging="360"/>
+      </w:pPr>
+      <w:rPr>
+        <w:rFonts w:ascii="Courier New" w:hAnsi="Courier New" w:hint="default"/>
+        <w:sz w:val="20"/>
+      </w:rPr>
+    </w:lvl>
+    <w:lvl w:ilvl="2" w:tentative="1">
+      <w:start w:val="1"/>
+      <w:numFmt w:val="bullet"/>
+      <w:lvlText w:val=""/>
+      <w:lvlJc w:val="left"/>
+      <w:pPr>
+        <w:tabs>
+          <w:tab w:val="num" w:pos="2160"/>
+        </w:tabs>
+        <w:ind w:left="2160" w:hanging="360"/>
+      </w:pPr>
+      <w:rPr>
+        <w:rFonts w:ascii="Wingdings" w:hAnsi="Wingdings" w:hint="default"/>
+        <w:sz w:val="20"/>
+      </w:rPr>
+    </w:lvl>
+    <w:lvl w:ilvl="3" w:tentative="1">
+      <w:start w:val="1"/>
+      <w:numFmt w:val="bullet"/>
+      <w:lvlText w:val=""/>
+      <w:lvlJc w:val="left"/>
+      <w:pPr>
+        <w:tabs>
+          <w:tab w:val="num" w:pos="2880"/>
+        </w:tabs>
+        <w:ind w:left="2880" w:hanging="360"/>
+      </w:pPr>
+      <w:rPr>
+        <w:rFonts w:ascii="Wingdings" w:hAnsi="Wingdings" w:hint="default"/>
+        <w:sz w:val="20"/>
+      </w:rPr>
+    </w:lvl>
+    <w:lvl w:ilvl="4" w:tentative="1">
+      <w:start w:val="1"/>
+      <w:numFmt w:val="bullet"/>
+      <w:lvlText w:val=""/>
+      <w:lvlJc w:val="left"/>
+      <w:pPr>
+        <w:tabs>
+          <w:tab w:val="num" w:pos="3600"/>
+        </w:tabs>
+        <w:ind w:left="3600" w:hanging="360"/>
+      </w:pPr>
+      <w:rPr>
+        <w:rFonts w:ascii="Wingdings" w:hAnsi="Wingdings" w:hint="default"/>
+        <w:sz w:val="20"/>
+      </w:rPr>
+    </w:lvl>
+    <w:lvl w:ilvl="5" w:tentative="1">
+      <w:start w:val="1"/>
+      <w:numFmt w:val="bullet"/>
+      <w:lvlText w:val=""/>
+      <w:lvlJc w:val="left"/>
+      <w:pPr>
+        <w:tabs>
+          <w:tab w:val="num" w:pos="4320"/>
+        </w:tabs>
+        <w:ind w:left="4320" w:hanging="360"/>
+      </w:pPr>
+      <w:rPr>
+        <w:rFonts w:ascii="Wingdings" w:hAnsi="Wingdings" w:hint="default"/>
+        <w:sz w:val="20"/>
+      </w:rPr>
+    </w:lvl>
+    <w:lvl w:ilvl="6" w:tentative="1">
+      <w:start w:val="1"/>
+      <w:numFmt w:val="bullet"/>
+      <w:lvlText w:val=""/>
+      <w:lvlJc w:val="left"/>
+      <w:pPr>
+        <w:tabs>
+          <w:tab w:val="num" w:pos="5040"/>
+        </w:tabs>
+        <w:ind w:left="5040" w:hanging="360"/>
+      </w:pPr>
+      <w:rPr>
+        <w:rFonts w:ascii="Wingdings" w:hAnsi="Wingdings" w:hint="default"/>
+        <w:sz w:val="20"/>
+      </w:rPr>
+    </w:lvl>
+    <w:lvl w:ilvl="7" w:tentative="1">
+      <w:start w:val="1"/>
+      <w:numFmt w:val="bullet"/>
+      <w:lvlText w:val=""/>
+      <w:lvlJc w:val="left"/>
+      <w:pPr>
+        <w:tabs>
+          <w:tab w:val="num" w:pos="5760"/>
+        </w:tabs>
+        <w:ind w:left="5760" w:hanging="360"/>
+      </w:pPr>
+      <w:rPr>
+        <w:rFonts w:ascii="Wingdings" w:hAnsi="Wingdings" w:hint="default"/>
+        <w:sz w:val="20"/>
+      </w:rPr>
+    </w:lvl>
+    <w:lvl w:ilvl="8" w:tentative="1">
+      <w:start w:val="1"/>
+      <w:numFmt w:val="bullet"/>
+      <w:lvlText w:val=""/>
+      <w:lvlJc w:val="left"/>
+      <w:pPr>
+        <w:tabs>
+          <w:tab w:val="num" w:pos="6480"/>
+        </w:tabs>
+        <w:ind w:left="6480" w:hanging="360"/>
+      </w:pPr>
+      <w:rPr>
+        <w:rFonts w:ascii="Wingdings" w:hAnsi="Wingdings" w:hint="default"/>
+        <w:sz w:val="20"/>
+      </w:rPr>
+    </w:lvl>
+  </w:abstractNum>
+  <w:abstractNum w:abstractNumId="10" w15:restartNumberingAfterBreak="0">
     <w:nsid w:val="4A7C3E02"/>
     <w:multiLevelType w:val="multilevel"/>
     <w:tmpl w:val="32706B88"/>
@@ -2461,7 +2440,603 @@
       </w:rPr>
     </w:lvl>
   </w:abstractNum>
-  <w:abstractNum w:abstractNumId="8" w15:restartNumberingAfterBreak="0">
+  <w:abstractNum w:abstractNumId="11" w15:restartNumberingAfterBreak="0">
+    <w:nsid w:val="4C022E29"/>
+    <w:multiLevelType w:val="multilevel"/>
+    <w:tmpl w:val="0EA2DD52"/>
+    <w:lvl w:ilvl="0">
+      <w:start w:val="1"/>
+      <w:numFmt w:val="bullet"/>
+      <w:lvlText w:val=""/>
+      <w:lvlJc w:val="left"/>
+      <w:pPr>
+        <w:tabs>
+          <w:tab w:val="num" w:pos="720"/>
+        </w:tabs>
+        <w:ind w:left="720" w:hanging="360"/>
+      </w:pPr>
+      <w:rPr>
+        <w:rFonts w:ascii="Symbol" w:hAnsi="Symbol" w:hint="default"/>
+        <w:sz w:val="20"/>
+      </w:rPr>
+    </w:lvl>
+    <w:lvl w:ilvl="1" w:tentative="1">
+      <w:start w:val="1"/>
+      <w:numFmt w:val="bullet"/>
+      <w:lvlText w:val="o"/>
+      <w:lvlJc w:val="left"/>
+      <w:pPr>
+        <w:tabs>
+          <w:tab w:val="num" w:pos="1440"/>
+        </w:tabs>
+        <w:ind w:left="1440" w:hanging="360"/>
+      </w:pPr>
+      <w:rPr>
+        <w:rFonts w:ascii="Courier New" w:hAnsi="Courier New" w:hint="default"/>
+        <w:sz w:val="20"/>
+      </w:rPr>
+    </w:lvl>
+    <w:lvl w:ilvl="2" w:tentative="1">
+      <w:start w:val="1"/>
+      <w:numFmt w:val="bullet"/>
+      <w:lvlText w:val=""/>
+      <w:lvlJc w:val="left"/>
+      <w:pPr>
+        <w:tabs>
+          <w:tab w:val="num" w:pos="2160"/>
+        </w:tabs>
+        <w:ind w:left="2160" w:hanging="360"/>
+      </w:pPr>
+      <w:rPr>
+        <w:rFonts w:ascii="Wingdings" w:hAnsi="Wingdings" w:hint="default"/>
+        <w:sz w:val="20"/>
+      </w:rPr>
+    </w:lvl>
+    <w:lvl w:ilvl="3" w:tentative="1">
+      <w:start w:val="1"/>
+      <w:numFmt w:val="bullet"/>
+      <w:lvlText w:val=""/>
+      <w:lvlJc w:val="left"/>
+      <w:pPr>
+        <w:tabs>
+          <w:tab w:val="num" w:pos="2880"/>
+        </w:tabs>
+        <w:ind w:left="2880" w:hanging="360"/>
+      </w:pPr>
+      <w:rPr>
+        <w:rFonts w:ascii="Wingdings" w:hAnsi="Wingdings" w:hint="default"/>
+        <w:sz w:val="20"/>
+      </w:rPr>
+    </w:lvl>
+    <w:lvl w:ilvl="4" w:tentative="1">
+      <w:start w:val="1"/>
+      <w:numFmt w:val="bullet"/>
+      <w:lvlText w:val=""/>
+      <w:lvlJc w:val="left"/>
+      <w:pPr>
+        <w:tabs>
+          <w:tab w:val="num" w:pos="3600"/>
+        </w:tabs>
+        <w:ind w:left="3600" w:hanging="360"/>
+      </w:pPr>
+      <w:rPr>
+        <w:rFonts w:ascii="Wingdings" w:hAnsi="Wingdings" w:hint="default"/>
+        <w:sz w:val="20"/>
+      </w:rPr>
+    </w:lvl>
+    <w:lvl w:ilvl="5" w:tentative="1">
+      <w:start w:val="1"/>
+      <w:numFmt w:val="bullet"/>
+      <w:lvlText w:val=""/>
+      <w:lvlJc w:val="left"/>
+      <w:pPr>
+        <w:tabs>
+          <w:tab w:val="num" w:pos="4320"/>
+        </w:tabs>
+        <w:ind w:left="4320" w:hanging="360"/>
+      </w:pPr>
+      <w:rPr>
+        <w:rFonts w:ascii="Wingdings" w:hAnsi="Wingdings" w:hint="default"/>
+        <w:sz w:val="20"/>
+      </w:rPr>
+    </w:lvl>
+    <w:lvl w:ilvl="6" w:tentative="1">
+      <w:start w:val="1"/>
+      <w:numFmt w:val="bullet"/>
+      <w:lvlText w:val=""/>
+      <w:lvlJc w:val="left"/>
+      <w:pPr>
+        <w:tabs>
+          <w:tab w:val="num" w:pos="5040"/>
+        </w:tabs>
+        <w:ind w:left="5040" w:hanging="360"/>
+      </w:pPr>
+      <w:rPr>
+        <w:rFonts w:ascii="Wingdings" w:hAnsi="Wingdings" w:hint="default"/>
+        <w:sz w:val="20"/>
+      </w:rPr>
+    </w:lvl>
+    <w:lvl w:ilvl="7" w:tentative="1">
+      <w:start w:val="1"/>
+      <w:numFmt w:val="bullet"/>
+      <w:lvlText w:val=""/>
+      <w:lvlJc w:val="left"/>
+      <w:pPr>
+        <w:tabs>
+          <w:tab w:val="num" w:pos="5760"/>
+        </w:tabs>
+        <w:ind w:left="5760" w:hanging="360"/>
+      </w:pPr>
+      <w:rPr>
+        <w:rFonts w:ascii="Wingdings" w:hAnsi="Wingdings" w:hint="default"/>
+        <w:sz w:val="20"/>
+      </w:rPr>
+    </w:lvl>
+    <w:lvl w:ilvl="8" w:tentative="1">
+      <w:start w:val="1"/>
+      <w:numFmt w:val="bullet"/>
+      <w:lvlText w:val=""/>
+      <w:lvlJc w:val="left"/>
+      <w:pPr>
+        <w:tabs>
+          <w:tab w:val="num" w:pos="6480"/>
+        </w:tabs>
+        <w:ind w:left="6480" w:hanging="360"/>
+      </w:pPr>
+      <w:rPr>
+        <w:rFonts w:ascii="Wingdings" w:hAnsi="Wingdings" w:hint="default"/>
+        <w:sz w:val="20"/>
+      </w:rPr>
+    </w:lvl>
+  </w:abstractNum>
+  <w:abstractNum w:abstractNumId="12" w15:restartNumberingAfterBreak="0">
+    <w:nsid w:val="601712C4"/>
+    <w:multiLevelType w:val="multilevel"/>
+    <w:tmpl w:val="20385054"/>
+    <w:lvl w:ilvl="0">
+      <w:start w:val="1"/>
+      <w:numFmt w:val="bullet"/>
+      <w:lvlText w:val=""/>
+      <w:lvlJc w:val="left"/>
+      <w:pPr>
+        <w:tabs>
+          <w:tab w:val="num" w:pos="720"/>
+        </w:tabs>
+        <w:ind w:left="720" w:hanging="360"/>
+      </w:pPr>
+      <w:rPr>
+        <w:rFonts w:ascii="Symbol" w:hAnsi="Symbol" w:hint="default"/>
+        <w:sz w:val="20"/>
+      </w:rPr>
+    </w:lvl>
+    <w:lvl w:ilvl="1" w:tentative="1">
+      <w:start w:val="1"/>
+      <w:numFmt w:val="bullet"/>
+      <w:lvlText w:val="o"/>
+      <w:lvlJc w:val="left"/>
+      <w:pPr>
+        <w:tabs>
+          <w:tab w:val="num" w:pos="1440"/>
+        </w:tabs>
+        <w:ind w:left="1440" w:hanging="360"/>
+      </w:pPr>
+      <w:rPr>
+        <w:rFonts w:ascii="Courier New" w:hAnsi="Courier New" w:hint="default"/>
+        <w:sz w:val="20"/>
+      </w:rPr>
+    </w:lvl>
+    <w:lvl w:ilvl="2" w:tentative="1">
+      <w:start w:val="1"/>
+      <w:numFmt w:val="bullet"/>
+      <w:lvlText w:val=""/>
+      <w:lvlJc w:val="left"/>
+      <w:pPr>
+        <w:tabs>
+          <w:tab w:val="num" w:pos="2160"/>
+        </w:tabs>
+        <w:ind w:left="2160" w:hanging="360"/>
+      </w:pPr>
+      <w:rPr>
+        <w:rFonts w:ascii="Wingdings" w:hAnsi="Wingdings" w:hint="default"/>
+        <w:sz w:val="20"/>
+      </w:rPr>
+    </w:lvl>
+    <w:lvl w:ilvl="3" w:tentative="1">
+      <w:start w:val="1"/>
+      <w:numFmt w:val="bullet"/>
+      <w:lvlText w:val=""/>
+      <w:lvlJc w:val="left"/>
+      <w:pPr>
+        <w:tabs>
+          <w:tab w:val="num" w:pos="2880"/>
+        </w:tabs>
+        <w:ind w:left="2880" w:hanging="360"/>
+      </w:pPr>
+      <w:rPr>
+        <w:rFonts w:ascii="Wingdings" w:hAnsi="Wingdings" w:hint="default"/>
+        <w:sz w:val="20"/>
+      </w:rPr>
+    </w:lvl>
+    <w:lvl w:ilvl="4" w:tentative="1">
+      <w:start w:val="1"/>
+      <w:numFmt w:val="bullet"/>
+      <w:lvlText w:val=""/>
+      <w:lvlJc w:val="left"/>
+      <w:pPr>
+        <w:tabs>
+          <w:tab w:val="num" w:pos="3600"/>
+        </w:tabs>
+        <w:ind w:left="3600" w:hanging="360"/>
+      </w:pPr>
+      <w:rPr>
+        <w:rFonts w:ascii="Wingdings" w:hAnsi="Wingdings" w:hint="default"/>
+        <w:sz w:val="20"/>
+      </w:rPr>
+    </w:lvl>
+    <w:lvl w:ilvl="5" w:tentative="1">
+      <w:start w:val="1"/>
+      <w:numFmt w:val="bullet"/>
+      <w:lvlText w:val=""/>
+      <w:lvlJc w:val="left"/>
+      <w:pPr>
+        <w:tabs>
+          <w:tab w:val="num" w:pos="4320"/>
+        </w:tabs>
+        <w:ind w:left="4320" w:hanging="360"/>
+      </w:pPr>
+      <w:rPr>
+        <w:rFonts w:ascii="Wingdings" w:hAnsi="Wingdings" w:hint="default"/>
+        <w:sz w:val="20"/>
+      </w:rPr>
+    </w:lvl>
+    <w:lvl w:ilvl="6" w:tentative="1">
+      <w:start w:val="1"/>
+      <w:numFmt w:val="bullet"/>
+      <w:lvlText w:val=""/>
+      <w:lvlJc w:val="left"/>
+      <w:pPr>
+        <w:tabs>
+          <w:tab w:val="num" w:pos="5040"/>
+        </w:tabs>
+        <w:ind w:left="5040" w:hanging="360"/>
+      </w:pPr>
+      <w:rPr>
+        <w:rFonts w:ascii="Wingdings" w:hAnsi="Wingdings" w:hint="default"/>
+        <w:sz w:val="20"/>
+      </w:rPr>
+    </w:lvl>
+    <w:lvl w:ilvl="7" w:tentative="1">
+      <w:start w:val="1"/>
+      <w:numFmt w:val="bullet"/>
+      <w:lvlText w:val=""/>
+      <w:lvlJc w:val="left"/>
+      <w:pPr>
+        <w:tabs>
+          <w:tab w:val="num" w:pos="5760"/>
+        </w:tabs>
+        <w:ind w:left="5760" w:hanging="360"/>
+      </w:pPr>
+      <w:rPr>
+        <w:rFonts w:ascii="Wingdings" w:hAnsi="Wingdings" w:hint="default"/>
+        <w:sz w:val="20"/>
+      </w:rPr>
+    </w:lvl>
+    <w:lvl w:ilvl="8" w:tentative="1">
+      <w:start w:val="1"/>
+      <w:numFmt w:val="bullet"/>
+      <w:lvlText w:val=""/>
+      <w:lvlJc w:val="left"/>
+      <w:pPr>
+        <w:tabs>
+          <w:tab w:val="num" w:pos="6480"/>
+        </w:tabs>
+        <w:ind w:left="6480" w:hanging="360"/>
+      </w:pPr>
+      <w:rPr>
+        <w:rFonts w:ascii="Wingdings" w:hAnsi="Wingdings" w:hint="default"/>
+        <w:sz w:val="20"/>
+      </w:rPr>
+    </w:lvl>
+  </w:abstractNum>
+  <w:abstractNum w:abstractNumId="13" w15:restartNumberingAfterBreak="0">
+    <w:nsid w:val="62342673"/>
+    <w:multiLevelType w:val="multilevel"/>
+    <w:tmpl w:val="8A509BDA"/>
+    <w:lvl w:ilvl="0">
+      <w:start w:val="1"/>
+      <w:numFmt w:val="bullet"/>
+      <w:lvlText w:val=""/>
+      <w:lvlJc w:val="left"/>
+      <w:pPr>
+        <w:tabs>
+          <w:tab w:val="num" w:pos="720"/>
+        </w:tabs>
+        <w:ind w:left="720" w:hanging="360"/>
+      </w:pPr>
+      <w:rPr>
+        <w:rFonts w:ascii="Symbol" w:hAnsi="Symbol" w:hint="default"/>
+        <w:sz w:val="20"/>
+      </w:rPr>
+    </w:lvl>
+    <w:lvl w:ilvl="1" w:tentative="1">
+      <w:start w:val="1"/>
+      <w:numFmt w:val="bullet"/>
+      <w:lvlText w:val="o"/>
+      <w:lvlJc w:val="left"/>
+      <w:pPr>
+        <w:tabs>
+          <w:tab w:val="num" w:pos="1440"/>
+        </w:tabs>
+        <w:ind w:left="1440" w:hanging="360"/>
+      </w:pPr>
+      <w:rPr>
+        <w:rFonts w:ascii="Courier New" w:hAnsi="Courier New" w:hint="default"/>
+        <w:sz w:val="20"/>
+      </w:rPr>
+    </w:lvl>
+    <w:lvl w:ilvl="2" w:tentative="1">
+      <w:start w:val="1"/>
+      <w:numFmt w:val="bullet"/>
+      <w:lvlText w:val=""/>
+      <w:lvlJc w:val="left"/>
+      <w:pPr>
+        <w:tabs>
+          <w:tab w:val="num" w:pos="2160"/>
+        </w:tabs>
+        <w:ind w:left="2160" w:hanging="360"/>
+      </w:pPr>
+      <w:rPr>
+        <w:rFonts w:ascii="Wingdings" w:hAnsi="Wingdings" w:hint="default"/>
+        <w:sz w:val="20"/>
+      </w:rPr>
+    </w:lvl>
+    <w:lvl w:ilvl="3" w:tentative="1">
+      <w:start w:val="1"/>
+      <w:numFmt w:val="bullet"/>
+      <w:lvlText w:val=""/>
+      <w:lvlJc w:val="left"/>
+      <w:pPr>
+        <w:tabs>
+          <w:tab w:val="num" w:pos="2880"/>
+        </w:tabs>
+        <w:ind w:left="2880" w:hanging="360"/>
+      </w:pPr>
+      <w:rPr>
+        <w:rFonts w:ascii="Wingdings" w:hAnsi="Wingdings" w:hint="default"/>
+        <w:sz w:val="20"/>
+      </w:rPr>
+    </w:lvl>
+    <w:lvl w:ilvl="4" w:tentative="1">
+      <w:start w:val="1"/>
+      <w:numFmt w:val="bullet"/>
+      <w:lvlText w:val=""/>
+      <w:lvlJc w:val="left"/>
+      <w:pPr>
+        <w:tabs>
+          <w:tab w:val="num" w:pos="3600"/>
+        </w:tabs>
+        <w:ind w:left="3600" w:hanging="360"/>
+      </w:pPr>
+      <w:rPr>
+        <w:rFonts w:ascii="Wingdings" w:hAnsi="Wingdings" w:hint="default"/>
+        <w:sz w:val="20"/>
+      </w:rPr>
+    </w:lvl>
+    <w:lvl w:ilvl="5" w:tentative="1">
+      <w:start w:val="1"/>
+      <w:numFmt w:val="bullet"/>
+      <w:lvlText w:val=""/>
+      <w:lvlJc w:val="left"/>
+      <w:pPr>
+        <w:tabs>
+          <w:tab w:val="num" w:pos="4320"/>
+        </w:tabs>
+        <w:ind w:left="4320" w:hanging="360"/>
+      </w:pPr>
+      <w:rPr>
+        <w:rFonts w:ascii="Wingdings" w:hAnsi="Wingdings" w:hint="default"/>
+        <w:sz w:val="20"/>
+      </w:rPr>
+    </w:lvl>
+    <w:lvl w:ilvl="6" w:tentative="1">
+      <w:start w:val="1"/>
+      <w:numFmt w:val="bullet"/>
+      <w:lvlText w:val=""/>
+      <w:lvlJc w:val="left"/>
+      <w:pPr>
+        <w:tabs>
+          <w:tab w:val="num" w:pos="5040"/>
+        </w:tabs>
+        <w:ind w:left="5040" w:hanging="360"/>
+      </w:pPr>
+      <w:rPr>
+        <w:rFonts w:ascii="Wingdings" w:hAnsi="Wingdings" w:hint="default"/>
+        <w:sz w:val="20"/>
+      </w:rPr>
+    </w:lvl>
+    <w:lvl w:ilvl="7" w:tentative="1">
+      <w:start w:val="1"/>
+      <w:numFmt w:val="bullet"/>
+      <w:lvlText w:val=""/>
+      <w:lvlJc w:val="left"/>
+      <w:pPr>
+        <w:tabs>
+          <w:tab w:val="num" w:pos="5760"/>
+        </w:tabs>
+        <w:ind w:left="5760" w:hanging="360"/>
+      </w:pPr>
+      <w:rPr>
+        <w:rFonts w:ascii="Wingdings" w:hAnsi="Wingdings" w:hint="default"/>
+        <w:sz w:val="20"/>
+      </w:rPr>
+    </w:lvl>
+    <w:lvl w:ilvl="8" w:tentative="1">
+      <w:start w:val="1"/>
+      <w:numFmt w:val="bullet"/>
+      <w:lvlText w:val=""/>
+      <w:lvlJc w:val="left"/>
+      <w:pPr>
+        <w:tabs>
+          <w:tab w:val="num" w:pos="6480"/>
+        </w:tabs>
+        <w:ind w:left="6480" w:hanging="360"/>
+      </w:pPr>
+      <w:rPr>
+        <w:rFonts w:ascii="Wingdings" w:hAnsi="Wingdings" w:hint="default"/>
+        <w:sz w:val="20"/>
+      </w:rPr>
+    </w:lvl>
+  </w:abstractNum>
+  <w:abstractNum w:abstractNumId="14" w15:restartNumberingAfterBreak="0">
+    <w:nsid w:val="66B621F6"/>
+    <w:multiLevelType w:val="multilevel"/>
+    <w:tmpl w:val="1646C622"/>
+    <w:lvl w:ilvl="0">
+      <w:start w:val="1"/>
+      <w:numFmt w:val="bullet"/>
+      <w:lvlText w:val=""/>
+      <w:lvlJc w:val="left"/>
+      <w:pPr>
+        <w:tabs>
+          <w:tab w:val="num" w:pos="720"/>
+        </w:tabs>
+        <w:ind w:left="720" w:hanging="360"/>
+      </w:pPr>
+      <w:rPr>
+        <w:rFonts w:ascii="Symbol" w:hAnsi="Symbol" w:hint="default"/>
+        <w:sz w:val="20"/>
+      </w:rPr>
+    </w:lvl>
+    <w:lvl w:ilvl="1" w:tentative="1">
+      <w:start w:val="1"/>
+      <w:numFmt w:val="bullet"/>
+      <w:lvlText w:val="o"/>
+      <w:lvlJc w:val="left"/>
+      <w:pPr>
+        <w:tabs>
+          <w:tab w:val="num" w:pos="1440"/>
+        </w:tabs>
+        <w:ind w:left="1440" w:hanging="360"/>
+      </w:pPr>
+      <w:rPr>
+        <w:rFonts w:ascii="Courier New" w:hAnsi="Courier New" w:hint="default"/>
+        <w:sz w:val="20"/>
+      </w:rPr>
+    </w:lvl>
+    <w:lvl w:ilvl="2" w:tentative="1">
+      <w:start w:val="1"/>
+      <w:numFmt w:val="bullet"/>
+      <w:lvlText w:val=""/>
+      <w:lvlJc w:val="left"/>
+      <w:pPr>
+        <w:tabs>
+          <w:tab w:val="num" w:pos="2160"/>
+        </w:tabs>
+        <w:ind w:left="2160" w:hanging="360"/>
+      </w:pPr>
+      <w:rPr>
+        <w:rFonts w:ascii="Wingdings" w:hAnsi="Wingdings" w:hint="default"/>
+        <w:sz w:val="20"/>
+      </w:rPr>
+    </w:lvl>
+    <w:lvl w:ilvl="3" w:tentative="1">
+      <w:start w:val="1"/>
+      <w:numFmt w:val="bullet"/>
+      <w:lvlText w:val=""/>
+      <w:lvlJc w:val="left"/>
+      <w:pPr>
+        <w:tabs>
+          <w:tab w:val="num" w:pos="2880"/>
+        </w:tabs>
+        <w:ind w:left="2880" w:hanging="360"/>
+      </w:pPr>
+      <w:rPr>
+        <w:rFonts w:ascii="Wingdings" w:hAnsi="Wingdings" w:hint="default"/>
+        <w:sz w:val="20"/>
+      </w:rPr>
+    </w:lvl>
+    <w:lvl w:ilvl="4" w:tentative="1">
+      <w:start w:val="1"/>
+      <w:numFmt w:val="bullet"/>
+      <w:lvlText w:val=""/>
+      <w:lvlJc w:val="left"/>
+      <w:pPr>
+        <w:tabs>
+          <w:tab w:val="num" w:pos="3600"/>
+        </w:tabs>
+        <w:ind w:left="3600" w:hanging="360"/>
+      </w:pPr>
+      <w:rPr>
+        <w:rFonts w:ascii="Wingdings" w:hAnsi="Wingdings" w:hint="default"/>
+        <w:sz w:val="20"/>
+      </w:rPr>
+    </w:lvl>
+    <w:lvl w:ilvl="5" w:tentative="1">
+      <w:start w:val="1"/>
+      <w:numFmt w:val="bullet"/>
+      <w:lvlText w:val=""/>
+      <w:lvlJc w:val="left"/>
+      <w:pPr>
+        <w:tabs>
+          <w:tab w:val="num" w:pos="4320"/>
+        </w:tabs>
+        <w:ind w:left="4320" w:hanging="360"/>
+      </w:pPr>
+      <w:rPr>
+        <w:rFonts w:ascii="Wingdings" w:hAnsi="Wingdings" w:hint="default"/>
+        <w:sz w:val="20"/>
+      </w:rPr>
+    </w:lvl>
+    <w:lvl w:ilvl="6" w:tentative="1">
+      <w:start w:val="1"/>
+      <w:numFmt w:val="bullet"/>
+      <w:lvlText w:val=""/>
+      <w:lvlJc w:val="left"/>
+      <w:pPr>
+        <w:tabs>
+          <w:tab w:val="num" w:pos="5040"/>
+        </w:tabs>
+        <w:ind w:left="5040" w:hanging="360"/>
+      </w:pPr>
+      <w:rPr>
+        <w:rFonts w:ascii="Wingdings" w:hAnsi="Wingdings" w:hint="default"/>
+        <w:sz w:val="20"/>
+      </w:rPr>
+    </w:lvl>
+    <w:lvl w:ilvl="7" w:tentative="1">
+      <w:start w:val="1"/>
+      <w:numFmt w:val="bullet"/>
+      <w:lvlText w:val=""/>
+      <w:lvlJc w:val="left"/>
+      <w:pPr>
+        <w:tabs>
+          <w:tab w:val="num" w:pos="5760"/>
+        </w:tabs>
+        <w:ind w:left="5760" w:hanging="360"/>
+      </w:pPr>
+      <w:rPr>
+        <w:rFonts w:ascii="Wingdings" w:hAnsi="Wingdings" w:hint="default"/>
+        <w:sz w:val="20"/>
+      </w:rPr>
+    </w:lvl>
+    <w:lvl w:ilvl="8" w:tentative="1">
+      <w:start w:val="1"/>
+      <w:numFmt w:val="bullet"/>
+      <w:lvlText w:val=""/>
+      <w:lvlJc w:val="left"/>
+      <w:pPr>
+        <w:tabs>
+          <w:tab w:val="num" w:pos="6480"/>
+        </w:tabs>
+        <w:ind w:left="6480" w:hanging="360"/>
+      </w:pPr>
+      <w:rPr>
+        <w:rFonts w:ascii="Wingdings" w:hAnsi="Wingdings" w:hint="default"/>
+        <w:sz w:val="20"/>
+      </w:rPr>
+    </w:lvl>
+  </w:abstractNum>
+  <w:abstractNum w:abstractNumId="15" w15:restartNumberingAfterBreak="0">
     <w:nsid w:val="69A23525"/>
     <w:multiLevelType w:val="multilevel"/>
     <w:tmpl w:val="2D849C62"/>
@@ -2610,7 +3185,156 @@
       </w:rPr>
     </w:lvl>
   </w:abstractNum>
-  <w:abstractNum w:abstractNumId="9" w15:restartNumberingAfterBreak="0">
+  <w:abstractNum w:abstractNumId="16" w15:restartNumberingAfterBreak="0">
+    <w:nsid w:val="7186680A"/>
+    <w:multiLevelType w:val="multilevel"/>
+    <w:tmpl w:val="235024CE"/>
+    <w:lvl w:ilvl="0">
+      <w:start w:val="1"/>
+      <w:numFmt w:val="bullet"/>
+      <w:lvlText w:val=""/>
+      <w:lvlJc w:val="left"/>
+      <w:pPr>
+        <w:tabs>
+          <w:tab w:val="num" w:pos="720"/>
+        </w:tabs>
+        <w:ind w:left="720" w:hanging="360"/>
+      </w:pPr>
+      <w:rPr>
+        <w:rFonts w:ascii="Symbol" w:hAnsi="Symbol" w:hint="default"/>
+        <w:sz w:val="20"/>
+      </w:rPr>
+    </w:lvl>
+    <w:lvl w:ilvl="1" w:tentative="1">
+      <w:start w:val="1"/>
+      <w:numFmt w:val="bullet"/>
+      <w:lvlText w:val="o"/>
+      <w:lvlJc w:val="left"/>
+      <w:pPr>
+        <w:tabs>
+          <w:tab w:val="num" w:pos="1440"/>
+        </w:tabs>
+        <w:ind w:left="1440" w:hanging="360"/>
+      </w:pPr>
+      <w:rPr>
+        <w:rFonts w:ascii="Courier New" w:hAnsi="Courier New" w:hint="default"/>
+        <w:sz w:val="20"/>
+      </w:rPr>
+    </w:lvl>
+    <w:lvl w:ilvl="2" w:tentative="1">
+      <w:start w:val="1"/>
+      <w:numFmt w:val="bullet"/>
+      <w:lvlText w:val=""/>
+      <w:lvlJc w:val="left"/>
+      <w:pPr>
+        <w:tabs>
+          <w:tab w:val="num" w:pos="2160"/>
+        </w:tabs>
+        <w:ind w:left="2160" w:hanging="360"/>
+      </w:pPr>
+      <w:rPr>
+        <w:rFonts w:ascii="Wingdings" w:hAnsi="Wingdings" w:hint="default"/>
+        <w:sz w:val="20"/>
+      </w:rPr>
+    </w:lvl>
+    <w:lvl w:ilvl="3" w:tentative="1">
+      <w:start w:val="1"/>
+      <w:numFmt w:val="bullet"/>
+      <w:lvlText w:val=""/>
+      <w:lvlJc w:val="left"/>
+      <w:pPr>
+        <w:tabs>
+          <w:tab w:val="num" w:pos="2880"/>
+        </w:tabs>
+        <w:ind w:left="2880" w:hanging="360"/>
+      </w:pPr>
+      <w:rPr>
+        <w:rFonts w:ascii="Wingdings" w:hAnsi="Wingdings" w:hint="default"/>
+        <w:sz w:val="20"/>
+      </w:rPr>
+    </w:lvl>
+    <w:lvl w:ilvl="4" w:tentative="1">
+      <w:start w:val="1"/>
+      <w:numFmt w:val="bullet"/>
+      <w:lvlText w:val=""/>
+      <w:lvlJc w:val="left"/>
+      <w:pPr>
+        <w:tabs>
+          <w:tab w:val="num" w:pos="3600"/>
+        </w:tabs>
+        <w:ind w:left="3600" w:hanging="360"/>
+      </w:pPr>
+      <w:rPr>
+        <w:rFonts w:ascii="Wingdings" w:hAnsi="Wingdings" w:hint="default"/>
+        <w:sz w:val="20"/>
+      </w:rPr>
+    </w:lvl>
+    <w:lvl w:ilvl="5" w:tentative="1">
+      <w:start w:val="1"/>
+      <w:numFmt w:val="bullet"/>
+      <w:lvlText w:val=""/>
+      <w:lvlJc w:val="left"/>
+      <w:pPr>
+        <w:tabs>
+          <w:tab w:val="num" w:pos="4320"/>
+        </w:tabs>
+        <w:ind w:left="4320" w:hanging="360"/>
+      </w:pPr>
+      <w:rPr>
+        <w:rFonts w:ascii="Wingdings" w:hAnsi="Wingdings" w:hint="default"/>
+        <w:sz w:val="20"/>
+      </w:rPr>
+    </w:lvl>
+    <w:lvl w:ilvl="6" w:tentative="1">
+      <w:start w:val="1"/>
+      <w:numFmt w:val="bullet"/>
+      <w:lvlText w:val=""/>
+      <w:lvlJc w:val="left"/>
+      <w:pPr>
+        <w:tabs>
+          <w:tab w:val="num" w:pos="5040"/>
+        </w:tabs>
+        <w:ind w:left="5040" w:hanging="360"/>
+      </w:pPr>
+      <w:rPr>
+        <w:rFonts w:ascii="Wingdings" w:hAnsi="Wingdings" w:hint="default"/>
+        <w:sz w:val="20"/>
+      </w:rPr>
+    </w:lvl>
+    <w:lvl w:ilvl="7" w:tentative="1">
+      <w:start w:val="1"/>
+      <w:numFmt w:val="bullet"/>
+      <w:lvlText w:val=""/>
+      <w:lvlJc w:val="left"/>
+      <w:pPr>
+        <w:tabs>
+          <w:tab w:val="num" w:pos="5760"/>
+        </w:tabs>
+        <w:ind w:left="5760" w:hanging="360"/>
+      </w:pPr>
+      <w:rPr>
+        <w:rFonts w:ascii="Wingdings" w:hAnsi="Wingdings" w:hint="default"/>
+        <w:sz w:val="20"/>
+      </w:rPr>
+    </w:lvl>
+    <w:lvl w:ilvl="8" w:tentative="1">
+      <w:start w:val="1"/>
+      <w:numFmt w:val="bullet"/>
+      <w:lvlText w:val=""/>
+      <w:lvlJc w:val="left"/>
+      <w:pPr>
+        <w:tabs>
+          <w:tab w:val="num" w:pos="6480"/>
+        </w:tabs>
+        <w:ind w:left="6480" w:hanging="360"/>
+      </w:pPr>
+      <w:rPr>
+        <w:rFonts w:ascii="Wingdings" w:hAnsi="Wingdings" w:hint="default"/>
+        <w:sz w:val="20"/>
+      </w:rPr>
+    </w:lvl>
+  </w:abstractNum>
+  <w:abstractNum w:abstractNumId="17" w15:restartNumberingAfterBreak="0">
     <w:nsid w:val="73FA20C8"/>
     <w:multiLevelType w:val="multilevel"/>
     <w:tmpl w:val="BCA6C71C"/>
@@ -2759,7 +3483,7 @@
       </w:rPr>
     </w:lvl>
   </w:abstractNum>
-  <w:abstractNum w:abstractNumId="10" w15:restartNumberingAfterBreak="0">
+  <w:abstractNum w:abstractNumId="18" w15:restartNumberingAfterBreak="0">
     <w:nsid w:val="7C481A68"/>
     <w:multiLevelType w:val="hybridMultilevel"/>
     <w:tmpl w:val="EC0E7906"/>
@@ -2846,37 +3570,61 @@
     </w:lvl>
   </w:abstractNum>
   <w:num w:numId="1" w16cid:durableId="475151682">
+    <w:abstractNumId w:val="17"/>
+  </w:num>
+  <w:num w:numId="2" w16cid:durableId="1359313639">
+    <w:abstractNumId w:val="10"/>
+  </w:num>
+  <w:num w:numId="3" w16cid:durableId="384524932">
+    <w:abstractNumId w:val="5"/>
+  </w:num>
+  <w:num w:numId="4" w16cid:durableId="382215806">
+    <w:abstractNumId w:val="3"/>
+  </w:num>
+  <w:num w:numId="5" w16cid:durableId="1791701790">
+    <w:abstractNumId w:val="15"/>
+  </w:num>
+  <w:num w:numId="6" w16cid:durableId="952401621">
+    <w:abstractNumId w:val="6"/>
+  </w:num>
+  <w:num w:numId="7" w16cid:durableId="1232274279">
+    <w:abstractNumId w:val="1"/>
+  </w:num>
+  <w:num w:numId="8" w16cid:durableId="2076656050">
+    <w:abstractNumId w:val="8"/>
+  </w:num>
+  <w:num w:numId="9" w16cid:durableId="204103428">
+    <w:abstractNumId w:val="4"/>
+  </w:num>
+  <w:num w:numId="10" w16cid:durableId="1081174539">
+    <w:abstractNumId w:val="18"/>
+  </w:num>
+  <w:num w:numId="11" w16cid:durableId="1257983629">
+    <w:abstractNumId w:val="7"/>
+  </w:num>
+  <w:num w:numId="12" w16cid:durableId="793870298">
+    <w:abstractNumId w:val="16"/>
+  </w:num>
+  <w:num w:numId="13" w16cid:durableId="133719863">
+    <w:abstractNumId w:val="2"/>
+  </w:num>
+  <w:num w:numId="14" w16cid:durableId="1144467872">
+    <w:abstractNumId w:val="14"/>
+  </w:num>
+  <w:num w:numId="15" w16cid:durableId="1320035128">
+    <w:abstractNumId w:val="0"/>
+  </w:num>
+  <w:num w:numId="16" w16cid:durableId="1328896601">
+    <w:abstractNumId w:val="13"/>
+  </w:num>
+  <w:num w:numId="17" w16cid:durableId="274555258">
     <w:abstractNumId w:val="9"/>
   </w:num>
-  <w:num w:numId="2" w16cid:durableId="1359313639">
-    <w:abstractNumId w:val="7"/>
+  <w:num w:numId="18" w16cid:durableId="8725124">
+    <w:abstractNumId w:val="12"/>
   </w:num>
-  <w:num w:numId="3" w16cid:durableId="384524932">
-    <w:abstractNumId w:val="3"/>
-  </w:num>
-  <w:num w:numId="4" w16cid:durableId="382215806">
-    <w:abstractNumId w:val="1"/>
-  </w:num>
-  <w:num w:numId="5" w16cid:durableId="1791701790">
-    <w:abstractNumId w:val="8"/>
-  </w:num>
-  <w:num w:numId="6" w16cid:durableId="952401621">
-    <w:abstractNumId w:val="4"/>
-  </w:num>
-  <w:num w:numId="7" w16cid:durableId="1232274279">
-    <w:abstractNumId w:val="0"/>
-  </w:num>
-  <w:num w:numId="8" w16cid:durableId="2076656050">
-    <w:abstractNumId w:val="6"/>
-  </w:num>
-  <w:num w:numId="9" w16cid:durableId="204103428">
-    <w:abstractNumId w:val="2"/>
-  </w:num>
-  <w:num w:numId="10" w16cid:durableId="1081174539">
-    <w:abstractNumId w:val="10"/>
-  </w:num>
-  <w:num w:numId="11" w16cid:durableId="1257983629">
-    <w:abstractNumId w:val="5"/>
+  <w:num w:numId="19" w16cid:durableId="222257860">
+    <w:abstractNumId w:val="11"/>
   </w:num>
 </w:numbering>
 </file>
@@ -3484,7 +4232,6 @@
   <w:style w:type="character" w:default="1" w:styleId="DefaultParagraphFont">
     <w:name w:val="Default Paragraph Font"/>
     <w:uiPriority w:val="1"/>
-    <w:semiHidden/>
     <w:unhideWhenUsed/>
   </w:style>
   <w:style w:type="table" w:default="1" w:styleId="TableNormal">

</xml_diff>